<commit_message>
Done RP, corrected RO (from Annton)
</commit_message>
<xml_diff>
--- a/Документы/Руководства/Руководство оператора.docx
+++ b/Документы/Руководства/Руководство оператора.docx
@@ -4,6 +4,387 @@
   <w:body>
     <w:p>
       <w:pPr>
+        <w:tabs>
+          <w:tab w:val="left" w:pos="5727"/>
+        </w:tabs>
+        <w:spacing w:after="240" w:line="264" w:lineRule="auto"/>
+        <w:ind w:firstLine="709"/>
+        <w:jc w:val="center"/>
+        <w:rPr>
+          <w:rFonts w:ascii="Times New Roman" w:eastAsia="Calibri" w:hAnsi="Times New Roman" w:cs="Times New Roman"/>
+          <w:szCs w:val="26"/>
+        </w:rPr>
+      </w:pPr>
+      <w:r>
+        <w:rPr>
+          <w:rFonts w:ascii="Times New Roman" w:eastAsia="Calibri" w:hAnsi="Times New Roman" w:cs="Times New Roman"/>
+          <w:szCs w:val="26"/>
+        </w:rPr>
+        <w:t xml:space="preserve">Федеральное государственное автономное образовательное учреждение </w:t>
+      </w:r>
+      <w:r>
+        <w:rPr>
+          <w:rFonts w:ascii="Times New Roman" w:eastAsia="Calibri" w:hAnsi="Times New Roman" w:cs="Times New Roman"/>
+          <w:szCs w:val="26"/>
+        </w:rPr>
+        <w:br/>
+        <w:t xml:space="preserve">высшего образования «Национальный исследовательский </w:t>
+      </w:r>
+      <w:r>
+        <w:rPr>
+          <w:rFonts w:ascii="Times New Roman" w:eastAsia="Calibri" w:hAnsi="Times New Roman" w:cs="Times New Roman"/>
+          <w:szCs w:val="26"/>
+        </w:rPr>
+        <w:br/>
+        <w:t>Нижегородский государственный университет им. Н.И. Лобачевского»</w:t>
+      </w:r>
+      <w:r>
+        <w:rPr>
+          <w:rFonts w:ascii="Times New Roman" w:eastAsia="Calibri" w:hAnsi="Times New Roman" w:cs="Times New Roman"/>
+          <w:szCs w:val="26"/>
+        </w:rPr>
+        <w:br/>
+        <w:t>НИИМ Нижегородского университета</w:t>
+      </w:r>
+    </w:p>
+    <w:p>
+      <w:pPr>
+        <w:tabs>
+          <w:tab w:val="left" w:pos="1134"/>
+        </w:tabs>
+        <w:jc w:val="both"/>
+        <w:rPr>
+          <w:rFonts w:ascii="Times New Roman" w:eastAsia="Calibri" w:hAnsi="Times New Roman" w:cs="Times New Roman"/>
+        </w:rPr>
+      </w:pPr>
+    </w:p>
+    <w:p>
+      <w:pPr>
+        <w:ind w:left="5103"/>
+        <w:rPr>
+          <w:rFonts w:ascii="Times New Roman" w:hAnsi="Times New Roman" w:cs="Times New Roman"/>
+          <w:b/>
+          <w:caps/>
+          <w:sz w:val="28"/>
+          <w:szCs w:val="28"/>
+        </w:rPr>
+      </w:pPr>
+      <w:r>
+        <w:rPr>
+          <w:rFonts w:ascii="Times New Roman" w:hAnsi="Times New Roman" w:cs="Times New Roman"/>
+          <w:b/>
+          <w:sz w:val="28"/>
+          <w:szCs w:val="28"/>
+        </w:rPr>
+        <w:t>УТВЕРЖДАЮ</w:t>
+      </w:r>
+    </w:p>
+    <w:p>
+      <w:pPr>
+        <w:tabs>
+          <w:tab w:val="left" w:pos="5610"/>
+        </w:tabs>
+        <w:ind w:left="5103"/>
+        <w:rPr>
+          <w:rFonts w:ascii="Times New Roman" w:hAnsi="Times New Roman" w:cs="Times New Roman"/>
+          <w:sz w:val="28"/>
+          <w:szCs w:val="28"/>
+        </w:rPr>
+      </w:pPr>
+      <w:r>
+        <w:rPr>
+          <w:rFonts w:ascii="Times New Roman" w:hAnsi="Times New Roman" w:cs="Times New Roman"/>
+          <w:sz w:val="28"/>
+          <w:szCs w:val="28"/>
+        </w:rPr>
+        <w:t>Зав. кафедрой ИАНИ</w:t>
+      </w:r>
+      <w:r>
+        <w:rPr>
+          <w:rFonts w:ascii="Times New Roman" w:hAnsi="Times New Roman" w:cs="Times New Roman"/>
+          <w:sz w:val="28"/>
+          <w:szCs w:val="28"/>
+        </w:rPr>
+        <w:tab/>
+      </w:r>
+    </w:p>
+    <w:p>
+      <w:pPr>
+        <w:tabs>
+          <w:tab w:val="left" w:pos="5610"/>
+        </w:tabs>
+        <w:ind w:left="5103"/>
+        <w:rPr>
+          <w:rFonts w:ascii="Times New Roman" w:hAnsi="Times New Roman" w:cs="Times New Roman"/>
+          <w:sz w:val="28"/>
+          <w:szCs w:val="28"/>
+        </w:rPr>
+      </w:pPr>
+      <w:r>
+        <w:rPr>
+          <w:rFonts w:ascii="Times New Roman" w:hAnsi="Times New Roman" w:cs="Times New Roman"/>
+          <w:sz w:val="28"/>
+          <w:szCs w:val="28"/>
+        </w:rPr>
+        <w:t>____________ М.Х. Прилуцкий</w:t>
+      </w:r>
+    </w:p>
+    <w:p>
+      <w:pPr>
+        <w:ind w:left="5103"/>
+        <w:jc w:val="both"/>
+        <w:rPr>
+          <w:rFonts w:ascii="Times New Roman" w:hAnsi="Times New Roman" w:cs="Times New Roman"/>
+        </w:rPr>
+      </w:pPr>
+      <w:r>
+        <w:rPr>
+          <w:rFonts w:ascii="Times New Roman" w:hAnsi="Times New Roman" w:cs="Times New Roman"/>
+          <w:sz w:val="28"/>
+          <w:szCs w:val="28"/>
+        </w:rPr>
+        <w:t xml:space="preserve">__    ________ 2022 г.   </w:t>
+      </w:r>
+    </w:p>
+    <w:p>
+      <w:pPr>
+        <w:tabs>
+          <w:tab w:val="left" w:pos="1134"/>
+        </w:tabs>
+        <w:jc w:val="both"/>
+        <w:rPr>
+          <w:rFonts w:ascii="Times New Roman" w:eastAsia="Calibri" w:hAnsi="Times New Roman" w:cs="Times New Roman"/>
+        </w:rPr>
+      </w:pPr>
+    </w:p>
+    <w:p>
+      <w:pPr>
+        <w:tabs>
+          <w:tab w:val="left" w:pos="1134"/>
+        </w:tabs>
+        <w:jc w:val="center"/>
+        <w:rPr>
+          <w:rFonts w:ascii="Times New Roman" w:eastAsia="Calibri" w:hAnsi="Times New Roman" w:cs="Times New Roman"/>
+        </w:rPr>
+      </w:pPr>
+    </w:p>
+    <w:p>
+      <w:pPr>
+        <w:tabs>
+          <w:tab w:val="left" w:pos="1134"/>
+        </w:tabs>
+        <w:jc w:val="center"/>
+        <w:rPr>
+          <w:rFonts w:ascii="Times New Roman" w:eastAsia="Calibri" w:hAnsi="Times New Roman" w:cs="Times New Roman"/>
+        </w:rPr>
+      </w:pPr>
+    </w:p>
+    <w:p>
+      <w:pPr>
+        <w:spacing w:before="60" w:after="60"/>
+        <w:jc w:val="center"/>
+        <w:rPr>
+          <w:rFonts w:ascii="Times New Roman" w:eastAsia="Calibri" w:hAnsi="Times New Roman" w:cs="Times New Roman"/>
+          <w:b/>
+          <w:sz w:val="28"/>
+          <w:szCs w:val="28"/>
+        </w:rPr>
+      </w:pPr>
+    </w:p>
+    <w:p>
+      <w:pPr>
+        <w:tabs>
+          <w:tab w:val="left" w:pos="1134"/>
+        </w:tabs>
+        <w:spacing w:line="360" w:lineRule="auto"/>
+        <w:jc w:val="center"/>
+        <w:rPr>
+          <w:rFonts w:ascii="Times New Roman" w:eastAsia="Calibri" w:hAnsi="Times New Roman" w:cs="Times New Roman"/>
+          <w:b/>
+          <w:sz w:val="28"/>
+        </w:rPr>
+      </w:pPr>
+      <w:r>
+        <w:rPr>
+          <w:rFonts w:ascii="Times New Roman" w:hAnsi="Times New Roman" w:cs="Times New Roman"/>
+          <w:sz w:val="28"/>
+          <w:szCs w:val="28"/>
+        </w:rPr>
+        <w:t>МОДЕЛИРОВАНИЕ ПОТОКА ЖИДКОСТИ С ИСПОЛЬЗОВАНИЕМ ГЛУБОКОГО ОБУЧЕНИЯ, ОСНОВАННОГО НА ФИЗИЧЕСКИХ МОДЕЛЯХ</w:t>
+      </w:r>
+    </w:p>
+    <w:p>
+      <w:pPr>
+        <w:spacing w:line="360" w:lineRule="auto"/>
+        <w:jc w:val="center"/>
+        <w:rPr>
+          <w:rFonts w:ascii="Times New Roman" w:eastAsia="Calibri" w:hAnsi="Times New Roman" w:cs="Times New Roman"/>
+          <w:b/>
+        </w:rPr>
+      </w:pPr>
+      <w:r>
+        <w:rPr>
+          <w:rFonts w:ascii="Times New Roman" w:eastAsia="Calibri" w:hAnsi="Times New Roman" w:cs="Times New Roman"/>
+          <w:b/>
+        </w:rPr>
+        <w:t xml:space="preserve">Руководство </w:t>
+      </w:r>
+      <w:r>
+        <w:rPr>
+          <w:rFonts w:ascii="Times New Roman" w:eastAsia="Calibri" w:hAnsi="Times New Roman" w:cs="Times New Roman"/>
+          <w:b/>
+        </w:rPr>
+        <w:t>оператора</w:t>
+      </w:r>
+    </w:p>
+    <w:p>
+      <w:pPr>
+        <w:spacing w:line="360" w:lineRule="auto"/>
+        <w:jc w:val="center"/>
+        <w:rPr>
+          <w:rFonts w:ascii="Times New Roman" w:eastAsia="Calibri" w:hAnsi="Times New Roman" w:cs="Times New Roman"/>
+          <w:noProof/>
+        </w:rPr>
+      </w:pPr>
+      <w:r>
+        <w:rPr>
+          <w:rFonts w:ascii="Times New Roman" w:eastAsia="Calibri" w:hAnsi="Times New Roman" w:cs="Times New Roman"/>
+        </w:rPr>
+        <w:t xml:space="preserve">Листов </w:t>
+      </w:r>
+      <w:r>
+        <w:rPr>
+          <w:rFonts w:ascii="Times New Roman" w:eastAsia="Calibri" w:hAnsi="Times New Roman" w:cs="Times New Roman"/>
+        </w:rPr>
+        <w:t>10</w:t>
+      </w:r>
+      <w:r>
+        <w:rPr>
+          <w:rFonts w:ascii="Times New Roman" w:eastAsia="Calibri" w:hAnsi="Times New Roman" w:cs="Times New Roman"/>
+          <w:noProof/>
+        </w:rPr>
+        <w:br/>
+      </w:r>
+    </w:p>
+    <w:p>
+      <w:pPr>
+        <w:spacing w:line="360" w:lineRule="auto"/>
+        <w:jc w:val="center"/>
+        <w:rPr>
+          <w:rFonts w:ascii="Times New Roman" w:eastAsia="Calibri" w:hAnsi="Times New Roman" w:cs="Times New Roman"/>
+          <w:noProof/>
+        </w:rPr>
+      </w:pPr>
+    </w:p>
+    <w:p>
+      <w:pPr>
+        <w:spacing w:line="360" w:lineRule="auto"/>
+        <w:jc w:val="center"/>
+        <w:rPr>
+          <w:rFonts w:ascii="Times New Roman" w:eastAsia="Calibri" w:hAnsi="Times New Roman" w:cs="Times New Roman"/>
+          <w:noProof/>
+        </w:rPr>
+      </w:pPr>
+    </w:p>
+    <w:p>
+      <w:pPr>
+        <w:spacing w:line="360" w:lineRule="auto"/>
+        <w:jc w:val="center"/>
+        <w:rPr>
+          <w:rFonts w:ascii="Times New Roman" w:eastAsia="Calibri" w:hAnsi="Times New Roman" w:cs="Times New Roman"/>
+          <w:noProof/>
+        </w:rPr>
+      </w:pPr>
+    </w:p>
+    <w:p>
+      <w:pPr>
+        <w:spacing w:line="360" w:lineRule="auto"/>
+        <w:jc w:val="center"/>
+        <w:rPr>
+          <w:rFonts w:ascii="Times New Roman" w:eastAsia="Calibri" w:hAnsi="Times New Roman" w:cs="Times New Roman"/>
+          <w:noProof/>
+        </w:rPr>
+      </w:pPr>
+    </w:p>
+    <w:p>
+      <w:pPr>
+        <w:spacing w:line="360" w:lineRule="auto"/>
+        <w:jc w:val="center"/>
+        <w:rPr>
+          <w:rFonts w:ascii="Times New Roman" w:eastAsia="Calibri" w:hAnsi="Times New Roman" w:cs="Times New Roman"/>
+          <w:noProof/>
+        </w:rPr>
+      </w:pPr>
+    </w:p>
+    <w:p>
+      <w:pPr>
+        <w:spacing w:line="360" w:lineRule="auto"/>
+        <w:jc w:val="center"/>
+        <w:rPr>
+          <w:rFonts w:ascii="Times New Roman" w:eastAsia="Calibri" w:hAnsi="Times New Roman" w:cs="Times New Roman"/>
+          <w:noProof/>
+        </w:rPr>
+      </w:pPr>
+    </w:p>
+    <w:p>
+      <w:pPr>
+        <w:spacing w:line="360" w:lineRule="auto"/>
+        <w:jc w:val="center"/>
+        <w:rPr>
+          <w:rFonts w:ascii="Times New Roman" w:eastAsia="Calibri" w:hAnsi="Times New Roman" w:cs="Times New Roman"/>
+          <w:noProof/>
+        </w:rPr>
+      </w:pPr>
+    </w:p>
+    <w:p>
+      <w:pPr>
+        <w:spacing w:line="360" w:lineRule="auto"/>
+        <w:jc w:val="center"/>
+        <w:rPr>
+          <w:rFonts w:ascii="Times New Roman" w:eastAsia="Calibri" w:hAnsi="Times New Roman" w:cs="Times New Roman"/>
+          <w:noProof/>
+        </w:rPr>
+      </w:pPr>
+    </w:p>
+    <w:p>
+      <w:pPr>
+        <w:spacing w:line="360" w:lineRule="auto"/>
+        <w:jc w:val="center"/>
+        <w:rPr>
+          <w:rFonts w:ascii="Times New Roman" w:eastAsia="Calibri" w:hAnsi="Times New Roman" w:cs="Times New Roman"/>
+          <w:noProof/>
+        </w:rPr>
+      </w:pPr>
+    </w:p>
+    <w:p>
+      <w:pPr>
+        <w:spacing w:line="360" w:lineRule="auto"/>
+        <w:rPr>
+          <w:rFonts w:ascii="Times New Roman" w:eastAsia="Calibri" w:hAnsi="Times New Roman" w:cs="Times New Roman"/>
+          <w:noProof/>
+        </w:rPr>
+      </w:pPr>
+    </w:p>
+    <w:p>
+      <w:pPr>
+        <w:spacing w:line="360" w:lineRule="auto"/>
+        <w:jc w:val="center"/>
+        <w:rPr>
+          <w:rFonts w:ascii="Times New Roman" w:eastAsia="Calibri" w:hAnsi="Times New Roman" w:cs="Times New Roman"/>
+          <w:noProof/>
+        </w:rPr>
+      </w:pPr>
+      <w:r>
+        <w:rPr>
+          <w:rFonts w:ascii="Times New Roman" w:eastAsia="Calibri" w:hAnsi="Times New Roman" w:cs="Times New Roman"/>
+          <w:szCs w:val="28"/>
+        </w:rPr>
+        <w:t>2022</w:t>
+      </w:r>
+    </w:p>
+    <w:p>
+      <w:pPr>
+        <w:spacing w:line="240" w:lineRule="auto"/>
         <w:jc w:val="center"/>
         <w:rPr>
           <w:rFonts w:ascii="Times New Roman" w:hAnsi="Times New Roman" w:cs="Times New Roman"/>
@@ -17,235 +398,8 @@
           <w:b/>
           <w:sz w:val="40"/>
         </w:rPr>
-        <w:t>КОНСОЛЬНОЕ ПРИЛОЖЕНИЯ ДЛЯ МОДЕЛИРОВАНИЯ ПОТОКА ЖИДКОСТИ С ИСПОЛЬЗОВАНИЕМ ГЛУБОКОГО ОБУЧЕНИЯ, ОСНОВАННОГО НА ФИЗИЧЕСКИХ МОДЕЛЯХ</w:t>
-      </w:r>
-    </w:p>
-    <w:p>
-      <w:pPr>
-        <w:jc w:val="center"/>
-        <w:rPr>
-          <w:rFonts w:ascii="Times New Roman" w:hAnsi="Times New Roman" w:cs="Times New Roman"/>
-          <w:b/>
-          <w:sz w:val="40"/>
-        </w:rPr>
-      </w:pPr>
-      <w:r>
-        <w:rPr>
-          <w:rFonts w:ascii="Times New Roman" w:hAnsi="Times New Roman" w:cs="Times New Roman"/>
-          <w:b/>
-          <w:sz w:val="40"/>
-        </w:rPr>
-        <w:t>«</w:t>
-      </w:r>
-      <w:r>
-        <w:rPr>
-          <w:rFonts w:ascii="Times New Roman" w:hAnsi="Times New Roman" w:cs="Times New Roman"/>
-          <w:b/>
-          <w:sz w:val="40"/>
-          <w:lang w:val="en-US"/>
-        </w:rPr>
-        <w:t>PBDL</w:t>
-      </w:r>
-      <w:r>
-        <w:rPr>
-          <w:rFonts w:ascii="Times New Roman" w:hAnsi="Times New Roman" w:cs="Times New Roman"/>
-          <w:b/>
-          <w:sz w:val="40"/>
-        </w:rPr>
-        <w:t>»</w:t>
-      </w:r>
-    </w:p>
-    <w:p>
-      <w:pPr>
-        <w:jc w:val="center"/>
-        <w:rPr>
-          <w:rFonts w:ascii="Times New Roman" w:hAnsi="Times New Roman" w:cs="Times New Roman"/>
-          <w:b/>
-          <w:sz w:val="40"/>
-        </w:rPr>
-      </w:pPr>
-    </w:p>
-    <w:p>
-      <w:pPr>
-        <w:jc w:val="center"/>
-        <w:rPr>
-          <w:rFonts w:ascii="Times New Roman" w:hAnsi="Times New Roman" w:cs="Times New Roman"/>
-          <w:b/>
-          <w:sz w:val="40"/>
-        </w:rPr>
-      </w:pPr>
-    </w:p>
-    <w:p>
-      <w:pPr>
-        <w:jc w:val="center"/>
-        <w:rPr>
-          <w:rFonts w:ascii="Times New Roman" w:hAnsi="Times New Roman" w:cs="Times New Roman"/>
-          <w:b/>
-          <w:sz w:val="40"/>
-        </w:rPr>
-      </w:pPr>
-    </w:p>
-    <w:p>
-      <w:pPr>
-        <w:jc w:val="center"/>
-        <w:rPr>
-          <w:rFonts w:ascii="Times New Roman" w:hAnsi="Times New Roman" w:cs="Times New Roman"/>
-          <w:b/>
-          <w:sz w:val="40"/>
-        </w:rPr>
-      </w:pPr>
-    </w:p>
-    <w:p>
-      <w:pPr>
-        <w:jc w:val="center"/>
-        <w:rPr>
-          <w:rFonts w:ascii="Times New Roman" w:hAnsi="Times New Roman" w:cs="Times New Roman"/>
-          <w:b/>
-          <w:sz w:val="40"/>
-        </w:rPr>
-      </w:pPr>
-    </w:p>
-    <w:p>
-      <w:pPr>
-        <w:jc w:val="center"/>
-        <w:rPr>
-          <w:rFonts w:ascii="Times New Roman" w:hAnsi="Times New Roman" w:cs="Times New Roman"/>
-          <w:b/>
-          <w:sz w:val="40"/>
-        </w:rPr>
-      </w:pPr>
-      <w:r>
-        <w:rPr>
-          <w:rFonts w:ascii="Times New Roman" w:hAnsi="Times New Roman" w:cs="Times New Roman"/>
-          <w:b/>
-          <w:sz w:val="40"/>
-        </w:rPr>
-        <w:t>РУКОВОДСТВО ОПЕРАТОРА</w:t>
-      </w:r>
-    </w:p>
-    <w:p>
-      <w:pPr>
-        <w:jc w:val="center"/>
-        <w:rPr>
-          <w:rFonts w:ascii="Times New Roman" w:hAnsi="Times New Roman" w:cs="Times New Roman"/>
-          <w:b/>
-          <w:sz w:val="40"/>
-        </w:rPr>
-      </w:pPr>
-    </w:p>
-    <w:p>
-      <w:pPr>
-        <w:jc w:val="center"/>
-        <w:rPr>
-          <w:rFonts w:ascii="Times New Roman" w:hAnsi="Times New Roman" w:cs="Times New Roman"/>
-          <w:b/>
-          <w:sz w:val="40"/>
-        </w:rPr>
-      </w:pPr>
-    </w:p>
-    <w:p>
-      <w:pPr>
-        <w:jc w:val="center"/>
-        <w:rPr>
-          <w:rFonts w:ascii="Times New Roman" w:hAnsi="Times New Roman" w:cs="Times New Roman"/>
-          <w:b/>
-          <w:sz w:val="40"/>
-        </w:rPr>
-      </w:pPr>
-    </w:p>
-    <w:p>
-      <w:pPr>
-        <w:jc w:val="center"/>
-        <w:rPr>
-          <w:rFonts w:ascii="Times New Roman" w:hAnsi="Times New Roman" w:cs="Times New Roman"/>
-          <w:b/>
-          <w:sz w:val="40"/>
-        </w:rPr>
-      </w:pPr>
-    </w:p>
-    <w:p>
-      <w:pPr>
-        <w:jc w:val="center"/>
-        <w:rPr>
-          <w:rFonts w:ascii="Times New Roman" w:hAnsi="Times New Roman" w:cs="Times New Roman"/>
-          <w:b/>
-          <w:sz w:val="40"/>
-        </w:rPr>
-      </w:pPr>
-    </w:p>
-    <w:p>
-      <w:pPr>
-        <w:jc w:val="center"/>
-        <w:rPr>
-          <w:rFonts w:ascii="Times New Roman" w:hAnsi="Times New Roman" w:cs="Times New Roman"/>
-          <w:b/>
-          <w:sz w:val="40"/>
-        </w:rPr>
-      </w:pPr>
-    </w:p>
-    <w:p>
-      <w:pPr>
-        <w:jc w:val="center"/>
-        <w:rPr>
-          <w:rFonts w:ascii="Times New Roman" w:hAnsi="Times New Roman" w:cs="Times New Roman"/>
-          <w:b/>
-          <w:sz w:val="40"/>
-        </w:rPr>
-      </w:pPr>
-    </w:p>
-    <w:p>
-      <w:pPr>
-        <w:jc w:val="center"/>
-        <w:rPr>
-          <w:rFonts w:ascii="Times New Roman" w:hAnsi="Times New Roman" w:cs="Times New Roman"/>
-          <w:b/>
-          <w:sz w:val="40"/>
-        </w:rPr>
-      </w:pPr>
-    </w:p>
-    <w:p>
-      <w:pPr>
-        <w:jc w:val="center"/>
-        <w:rPr>
-          <w:rFonts w:ascii="Times New Roman" w:hAnsi="Times New Roman" w:cs="Times New Roman"/>
-          <w:b/>
-          <w:sz w:val="40"/>
-        </w:rPr>
-      </w:pPr>
-    </w:p>
-    <w:p>
-      <w:pPr>
-        <w:rPr>
-          <w:rFonts w:ascii="Times New Roman" w:hAnsi="Times New Roman" w:cs="Times New Roman"/>
-          <w:b/>
-          <w:sz w:val="40"/>
-        </w:rPr>
-      </w:pPr>
-    </w:p>
-    <w:p>
-      <w:pPr>
-        <w:jc w:val="center"/>
-        <w:rPr>
-          <w:rFonts w:ascii="Times New Roman" w:hAnsi="Times New Roman" w:cs="Times New Roman"/>
-          <w:sz w:val="32"/>
-          <w:szCs w:val="32"/>
-        </w:rPr>
-      </w:pPr>
-      <w:r>
-        <w:rPr>
-          <w:rFonts w:ascii="Times New Roman" w:hAnsi="Times New Roman" w:cs="Times New Roman"/>
-          <w:sz w:val="32"/>
-          <w:szCs w:val="32"/>
-        </w:rPr>
-        <w:t>20</w:t>
-      </w:r>
-      <w:r>
-        <w:rPr>
-          <w:rFonts w:ascii="Times New Roman" w:hAnsi="Times New Roman" w:cs="Times New Roman"/>
-          <w:sz w:val="32"/>
-          <w:szCs w:val="32"/>
-        </w:rPr>
-        <w:t>22</w:t>
+        <w:lastRenderedPageBreak/>
+        <w:t>Аннотация</w:t>
       </w:r>
     </w:p>
     <w:p>
@@ -255,26 +409,6 @@
         <w:rPr>
           <w:rFonts w:ascii="Times New Roman" w:hAnsi="Times New Roman" w:cs="Times New Roman"/>
           <w:b/>
-          <w:sz w:val="40"/>
-        </w:rPr>
-      </w:pPr>
-      <w:r>
-        <w:rPr>
-          <w:rFonts w:ascii="Times New Roman" w:hAnsi="Times New Roman" w:cs="Times New Roman"/>
-          <w:b/>
-          <w:sz w:val="40"/>
-        </w:rPr>
-        <w:lastRenderedPageBreak/>
-        <w:t>Аннотация</w:t>
-      </w:r>
-    </w:p>
-    <w:p>
-      <w:pPr>
-        <w:spacing w:line="240" w:lineRule="auto"/>
-        <w:jc w:val="center"/>
-        <w:rPr>
-          <w:rFonts w:ascii="Times New Roman" w:hAnsi="Times New Roman" w:cs="Times New Roman"/>
-          <w:b/>
           <w:sz w:val="36"/>
         </w:rPr>
       </w:pPr>
@@ -293,35 +427,7 @@
           <w:rFonts w:ascii="Times New Roman" w:hAnsi="Times New Roman" w:cs="Times New Roman"/>
           <w:sz w:val="28"/>
         </w:rPr>
-        <w:t>В разделе «Назначение программног</w:t>
-      </w:r>
-      <w:r>
-        <w:rPr>
-          <w:rFonts w:ascii="Times New Roman" w:hAnsi="Times New Roman" w:cs="Times New Roman"/>
-          <w:sz w:val="28"/>
-        </w:rPr>
-        <w:t xml:space="preserve">о комплекса» указаны назначение </w:t>
-      </w:r>
-      <w:r>
-        <w:rPr>
-          <w:rFonts w:ascii="Times New Roman" w:hAnsi="Times New Roman" w:cs="Times New Roman"/>
-          <w:sz w:val="28"/>
-        </w:rPr>
-        <w:t>и</w:t>
-      </w:r>
-      <w:r>
-        <w:rPr>
-          <w:rFonts w:ascii="Times New Roman" w:hAnsi="Times New Roman" w:cs="Times New Roman"/>
-          <w:sz w:val="28"/>
-        </w:rPr>
-        <w:t xml:space="preserve"> </w:t>
-      </w:r>
-      <w:r>
-        <w:rPr>
-          <w:rFonts w:ascii="Times New Roman" w:hAnsi="Times New Roman" w:cs="Times New Roman"/>
-          <w:sz w:val="28"/>
-        </w:rPr>
-        <w:t>функции, выполняемые программным комплексом.</w:t>
+        <w:t>В разделе «Назначение программного комплекса» указаны назначение и функции, выполняемые программным комплексом.</w:t>
       </w:r>
     </w:p>
     <w:p>
@@ -547,7 +653,6 @@
       </w:sdtPr>
       <w:sdtEndPr>
         <w:rPr>
-          <w:rFonts w:asciiTheme="minorHAnsi" w:hAnsiTheme="minorHAnsi" w:cstheme="minorBidi"/>
           <w:b/>
           <w:bCs/>
           <w:sz w:val="22"/>
@@ -1107,6 +1212,11 @@
           </w:hyperlink>
         </w:p>
         <w:p>
+          <w:pPr>
+            <w:rPr>
+              <w:rFonts w:ascii="Times New Roman" w:hAnsi="Times New Roman" w:cs="Times New Roman"/>
+            </w:rPr>
+          </w:pPr>
           <w:r>
             <w:rPr>
               <w:rFonts w:ascii="Times New Roman" w:hAnsi="Times New Roman" w:cs="Times New Roman"/>
@@ -1303,14 +1413,7 @@
           <w:rFonts w:ascii="Times New Roman" w:hAnsi="Times New Roman" w:cs="Times New Roman"/>
           <w:sz w:val="28"/>
         </w:rPr>
-        <w:t>ПО «PBDL» предназначено для решения задач аппроксимации и прогнозирования по времени движения потока жид</w:t>
-      </w:r>
-      <w:r>
-        <w:rPr>
-          <w:rFonts w:ascii="Times New Roman" w:hAnsi="Times New Roman" w:cs="Times New Roman"/>
-          <w:sz w:val="28"/>
-        </w:rPr>
-        <w:t>кости в двумерном пространстве.</w:t>
+        <w:t>ПО «PBDL» предназначено для решения задач аппроксимации и прогнозирования по времени движения потока жидкости в двумерном пространстве.</w:t>
       </w:r>
     </w:p>
     <w:p>
@@ -1477,16 +1580,7 @@
           <w:sz w:val="28"/>
           <w:szCs w:val="28"/>
         </w:rPr>
-        <w:t>1)</w:t>
-      </w:r>
-      <w:r>
-        <w:rPr>
-          <w:rFonts w:ascii="Times New Roman" w:hAnsi="Times New Roman" w:cs="Times New Roman"/>
-          <w:bCs/>
-          <w:sz w:val="28"/>
-          <w:szCs w:val="28"/>
-        </w:rPr>
-        <w:t xml:space="preserve"> Модуль аппроксимации на основе случайного дерева</w:t>
+        <w:t>1) Модуль аппроксимации на основе случайного дерева</w:t>
       </w:r>
     </w:p>
     <w:p>
@@ -1597,34 +1691,7 @@
           <w:sz w:val="28"/>
           <w:szCs w:val="28"/>
         </w:rPr>
-        <w:t>Модуль аппроксимации на основе случайного дерева</w:t>
-      </w:r>
-      <w:r>
-        <w:rPr>
-          <w:rFonts w:ascii="Times New Roman" w:hAnsi="Times New Roman" w:cs="Times New Roman"/>
-          <w:bCs/>
-          <w:sz w:val="28"/>
-          <w:szCs w:val="28"/>
-        </w:rPr>
-        <w:t xml:space="preserve"> </w:t>
-      </w:r>
-      <w:r>
-        <w:rPr>
-          <w:rFonts w:ascii="Times New Roman" w:hAnsi="Times New Roman" w:cs="Times New Roman"/>
-          <w:bCs/>
-          <w:sz w:val="28"/>
-          <w:szCs w:val="28"/>
-        </w:rPr>
-        <w:t>обеспечивает</w:t>
-      </w:r>
-      <w:r>
-        <w:rPr>
-          <w:rFonts w:ascii="Times New Roman" w:hAnsi="Times New Roman" w:cs="Times New Roman"/>
-          <w:bCs/>
-          <w:sz w:val="28"/>
-          <w:szCs w:val="28"/>
-        </w:rPr>
-        <w:t>:</w:t>
+        <w:t>Модуль аппроксимации на основе случайного дерева обеспечивает:</w:t>
       </w:r>
     </w:p>
     <w:p>
@@ -1645,16 +1712,7 @@
           <w:sz w:val="28"/>
           <w:szCs w:val="28"/>
         </w:rPr>
-        <w:t>1)</w:t>
-      </w:r>
-      <w:r>
-        <w:rPr>
-          <w:rFonts w:ascii="Times New Roman" w:hAnsi="Times New Roman" w:cs="Times New Roman"/>
-          <w:bCs/>
-          <w:sz w:val="28"/>
-          <w:szCs w:val="28"/>
-        </w:rPr>
-        <w:t xml:space="preserve"> Представление данных в формате массива точек с координатами и значениями</w:t>
+        <w:t>1) Представление данных в формате массива точек с координатами и значениями</w:t>
       </w:r>
       <w:r>
         <w:rPr>
@@ -1765,25 +1823,7 @@
           <w:sz w:val="28"/>
           <w:szCs w:val="28"/>
         </w:rPr>
-        <w:t>Модуль интерполяции на основе нейронной сети</w:t>
-      </w:r>
-      <w:r>
-        <w:rPr>
-          <w:rFonts w:ascii="Times New Roman" w:hAnsi="Times New Roman" w:cs="Times New Roman"/>
-          <w:bCs/>
-          <w:sz w:val="28"/>
-          <w:szCs w:val="28"/>
-        </w:rPr>
-        <w:t xml:space="preserve"> обеспечивает</w:t>
-      </w:r>
-      <w:r>
-        <w:rPr>
-          <w:rFonts w:ascii="Times New Roman" w:hAnsi="Times New Roman" w:cs="Times New Roman"/>
-          <w:bCs/>
-          <w:sz w:val="28"/>
-          <w:szCs w:val="28"/>
-        </w:rPr>
-        <w:t>:</w:t>
+        <w:t>Модуль интерполяции на основе нейронной сети обеспечивает:</w:t>
       </w:r>
     </w:p>
     <w:p>
@@ -1804,43 +1844,7 @@
           <w:sz w:val="28"/>
           <w:szCs w:val="28"/>
         </w:rPr>
-        <w:t xml:space="preserve">1) Представление архитектуры нейронной сети, которая обеспечивает </w:t>
-      </w:r>
-      <w:r>
-        <w:rPr>
-          <w:rFonts w:ascii="Times New Roman" w:hAnsi="Times New Roman" w:cs="Times New Roman"/>
-          <w:bCs/>
-          <w:sz w:val="28"/>
-          <w:szCs w:val="28"/>
-        </w:rPr>
-        <w:t>“</w:t>
-      </w:r>
-      <w:r>
-        <w:rPr>
-          <w:rFonts w:ascii="Times New Roman" w:hAnsi="Times New Roman" w:cs="Times New Roman"/>
-          <w:bCs/>
-          <w:sz w:val="28"/>
-          <w:szCs w:val="28"/>
-        </w:rPr>
-        <w:t>прогон</w:t>
-      </w:r>
-      <w:r>
-        <w:rPr>
-          <w:rFonts w:ascii="Times New Roman" w:hAnsi="Times New Roman" w:cs="Times New Roman"/>
-          <w:bCs/>
-          <w:sz w:val="28"/>
-          <w:szCs w:val="28"/>
-        </w:rPr>
-        <w:t>”</w:t>
-      </w:r>
-      <w:r>
-        <w:rPr>
-          <w:rFonts w:ascii="Times New Roman" w:hAnsi="Times New Roman" w:cs="Times New Roman"/>
-          <w:bCs/>
-          <w:sz w:val="28"/>
-          <w:szCs w:val="28"/>
-        </w:rPr>
-        <w:t xml:space="preserve"> по нейронной сети.</w:t>
+        <w:t>1) Представление архитектуры нейронной сети, которая обеспечивает “прогон” по нейронной сети.</w:t>
       </w:r>
     </w:p>
     <w:p>
@@ -1891,16 +1895,7 @@
           <w:sz w:val="28"/>
           <w:szCs w:val="28"/>
         </w:rPr>
-        <w:t>Модуль обработки данных обеспечивает</w:t>
-      </w:r>
-      <w:r>
-        <w:rPr>
-          <w:rFonts w:ascii="Times New Roman" w:hAnsi="Times New Roman" w:cs="Times New Roman"/>
-          <w:bCs/>
-          <w:sz w:val="28"/>
-          <w:szCs w:val="28"/>
-        </w:rPr>
-        <w:t>:</w:t>
+        <w:t>Модуль обработки данных обеспечивает:</w:t>
       </w:r>
     </w:p>
     <w:p>
@@ -1921,16 +1916,7 @@
           <w:sz w:val="28"/>
           <w:szCs w:val="28"/>
         </w:rPr>
-        <w:t xml:space="preserve">1) </w:t>
-      </w:r>
-      <w:r>
-        <w:rPr>
-          <w:rFonts w:ascii="Times New Roman" w:hAnsi="Times New Roman" w:cs="Times New Roman"/>
-          <w:bCs/>
-          <w:sz w:val="28"/>
-          <w:szCs w:val="28"/>
-        </w:rPr>
-        <w:t>Сохранение данных в виде сеток.</w:t>
+        <w:t>1) Сохранение данных в виде сеток.</w:t>
       </w:r>
     </w:p>
     <w:p>
@@ -1981,7 +1967,13 @@
       </w:r>
       <w:bookmarkEnd w:id="3"/>
     </w:p>
-    <w:p/>
+    <w:p>
+      <w:pPr>
+        <w:rPr>
+          <w:rFonts w:ascii="Times New Roman" w:hAnsi="Times New Roman" w:cs="Times New Roman"/>
+        </w:rPr>
+      </w:pPr>
+    </w:p>
     <w:p>
       <w:pPr>
         <w:spacing w:line="360" w:lineRule="auto"/>
@@ -2015,12 +2007,6 @@
           <w:sz w:val="28"/>
         </w:rPr>
         <w:tab/>
-      </w:r>
-      <w:r>
-        <w:rPr>
-          <w:rFonts w:ascii="Times New Roman" w:hAnsi="Times New Roman" w:cs="Times New Roman"/>
-          <w:sz w:val="28"/>
-        </w:rPr>
         <w:t>Требования, предъявляемые к пользовательским ПЭВМ, соответствуют</w:t>
       </w:r>
     </w:p>
@@ -2061,7 +2047,15 @@
           <w:rFonts w:ascii="Times New Roman" w:hAnsi="Times New Roman" w:cs="Times New Roman"/>
           <w:sz w:val="28"/>
         </w:rPr>
-        <w:t>тип</w:t>
+        <w:t xml:space="preserve">тип процессора – </w:t>
+      </w:r>
+      <w:r>
+        <w:rPr>
+          <w:rFonts w:ascii="Times New Roman" w:hAnsi="Times New Roman" w:cs="Times New Roman"/>
+          <w:sz w:val="28"/>
+          <w:lang w:val="en-US"/>
+        </w:rPr>
+        <w:t>Intel</w:t>
       </w:r>
       <w:r>
         <w:rPr>
@@ -2074,30 +2068,16 @@
         <w:rPr>
           <w:rFonts w:ascii="Times New Roman" w:hAnsi="Times New Roman" w:cs="Times New Roman"/>
           <w:sz w:val="28"/>
-        </w:rPr>
-        <w:t>процессора</w:t>
-      </w:r>
-      <w:r>
-        <w:rPr>
-          <w:rFonts w:ascii="Times New Roman" w:hAnsi="Times New Roman" w:cs="Times New Roman"/>
-          <w:sz w:val="28"/>
-        </w:rPr>
-        <w:t xml:space="preserve"> – </w:t>
-      </w:r>
-      <w:r>
-        <w:rPr>
-          <w:rFonts w:ascii="Times New Roman" w:hAnsi="Times New Roman" w:cs="Times New Roman"/>
-          <w:sz w:val="28"/>
           <w:lang w:val="en-US"/>
         </w:rPr>
-        <w:t>Intel</w:t>
-      </w:r>
-      <w:r>
-        <w:rPr>
-          <w:rFonts w:ascii="Times New Roman" w:hAnsi="Times New Roman" w:cs="Times New Roman"/>
-          <w:sz w:val="28"/>
-        </w:rPr>
-        <w:t xml:space="preserve"> </w:t>
+        <w:t>Core</w:t>
+      </w:r>
+      <w:r>
+        <w:rPr>
+          <w:rFonts w:ascii="Times New Roman" w:hAnsi="Times New Roman" w:cs="Times New Roman"/>
+          <w:sz w:val="28"/>
+        </w:rPr>
+        <w:t xml:space="preserve"> 2 </w:t>
       </w:r>
       <w:r>
         <w:rPr>
@@ -2105,21 +2085,6 @@
           <w:sz w:val="28"/>
           <w:lang w:val="en-US"/>
         </w:rPr>
-        <w:t>Core</w:t>
-      </w:r>
-      <w:r>
-        <w:rPr>
-          <w:rFonts w:ascii="Times New Roman" w:hAnsi="Times New Roman" w:cs="Times New Roman"/>
-          <w:sz w:val="28"/>
-        </w:rPr>
-        <w:t xml:space="preserve"> 2 </w:t>
-      </w:r>
-      <w:r>
-        <w:rPr>
-          <w:rFonts w:ascii="Times New Roman" w:hAnsi="Times New Roman" w:cs="Times New Roman"/>
-          <w:sz w:val="28"/>
-          <w:lang w:val="en-US"/>
-        </w:rPr>
         <w:t>Duo</w:t>
       </w:r>
       <w:r>
@@ -2144,12 +2109,6 @@
           <w:sz w:val="28"/>
         </w:rPr>
         <w:tab/>
-      </w:r>
-      <w:r>
-        <w:rPr>
-          <w:rFonts w:ascii="Times New Roman" w:hAnsi="Times New Roman" w:cs="Times New Roman"/>
-          <w:sz w:val="28"/>
-        </w:rPr>
         <w:t xml:space="preserve">2) </w:t>
       </w:r>
       <w:r>
@@ -2174,12 +2133,6 @@
           <w:sz w:val="28"/>
         </w:rPr>
         <w:tab/>
-      </w:r>
-      <w:r>
-        <w:rPr>
-          <w:rFonts w:ascii="Times New Roman" w:hAnsi="Times New Roman" w:cs="Times New Roman"/>
-          <w:sz w:val="28"/>
-        </w:rPr>
         <w:t xml:space="preserve">3) </w:t>
       </w:r>
       <w:r>
@@ -2204,12 +2157,6 @@
           <w:sz w:val="28"/>
         </w:rPr>
         <w:tab/>
-      </w:r>
-      <w:r>
-        <w:rPr>
-          <w:rFonts w:ascii="Times New Roman" w:hAnsi="Times New Roman" w:cs="Times New Roman"/>
-          <w:sz w:val="28"/>
-        </w:rPr>
         <w:t xml:space="preserve">4) </w:t>
       </w:r>
       <w:r>
@@ -2234,12 +2181,6 @@
           <w:sz w:val="28"/>
         </w:rPr>
         <w:tab/>
-      </w:r>
-      <w:r>
-        <w:rPr>
-          <w:rFonts w:ascii="Times New Roman" w:hAnsi="Times New Roman" w:cs="Times New Roman"/>
-          <w:sz w:val="28"/>
-        </w:rPr>
         <w:t xml:space="preserve">5) </w:t>
       </w:r>
       <w:r>
@@ -2264,12 +2205,6 @@
           <w:sz w:val="28"/>
         </w:rPr>
         <w:tab/>
-      </w:r>
-      <w:r>
-        <w:rPr>
-          <w:rFonts w:ascii="Times New Roman" w:hAnsi="Times New Roman" w:cs="Times New Roman"/>
-          <w:sz w:val="28"/>
-        </w:rPr>
         <w:t xml:space="preserve">6) </w:t>
       </w:r>
       <w:r>
@@ -2277,23 +2212,7 @@
           <w:rFonts w:ascii="Times New Roman" w:hAnsi="Times New Roman" w:cs="Times New Roman"/>
           <w:sz w:val="28"/>
         </w:rPr>
-        <w:t xml:space="preserve">объем доступного дискового пространства – 500 </w:t>
-      </w:r>
-      <w:proofErr w:type="spellStart"/>
-      <w:r>
-        <w:rPr>
-          <w:rFonts w:ascii="Times New Roman" w:hAnsi="Times New Roman" w:cs="Times New Roman"/>
-          <w:sz w:val="28"/>
-        </w:rPr>
-        <w:t>мб</w:t>
-      </w:r>
-      <w:proofErr w:type="spellEnd"/>
-      <w:r>
-        <w:rPr>
-          <w:rFonts w:ascii="Times New Roman" w:hAnsi="Times New Roman" w:cs="Times New Roman"/>
-          <w:sz w:val="28"/>
-        </w:rPr>
-        <w:t>;</w:t>
+        <w:t>объем доступного дискового пространства – 500 мб;</w:t>
       </w:r>
     </w:p>
     <w:p>
@@ -2310,12 +2229,6 @@
           <w:sz w:val="28"/>
         </w:rPr>
         <w:tab/>
-      </w:r>
-      <w:r>
-        <w:rPr>
-          <w:rFonts w:ascii="Times New Roman" w:hAnsi="Times New Roman" w:cs="Times New Roman"/>
-          <w:sz w:val="28"/>
-        </w:rPr>
         <w:t xml:space="preserve">7) </w:t>
       </w:r>
       <w:r>
@@ -2340,12 +2253,6 @@
           <w:sz w:val="28"/>
         </w:rPr>
         <w:tab/>
-      </w:r>
-      <w:r>
-        <w:rPr>
-          <w:rFonts w:ascii="Times New Roman" w:hAnsi="Times New Roman" w:cs="Times New Roman"/>
-          <w:sz w:val="28"/>
-        </w:rPr>
         <w:t xml:space="preserve">8) </w:t>
       </w:r>
       <w:r>
@@ -2370,12 +2277,6 @@
           <w:sz w:val="28"/>
         </w:rPr>
         <w:tab/>
-      </w:r>
-      <w:r>
-        <w:rPr>
-          <w:rFonts w:ascii="Times New Roman" w:hAnsi="Times New Roman" w:cs="Times New Roman"/>
-          <w:sz w:val="28"/>
-        </w:rPr>
         <w:t xml:space="preserve">9) </w:t>
       </w:r>
       <w:r>
@@ -2400,12 +2301,6 @@
           <w:sz w:val="28"/>
         </w:rPr>
         <w:tab/>
-      </w:r>
-      <w:r>
-        <w:rPr>
-          <w:rFonts w:ascii="Times New Roman" w:hAnsi="Times New Roman" w:cs="Times New Roman"/>
-          <w:sz w:val="28"/>
-        </w:rPr>
         <w:t xml:space="preserve">10) </w:t>
       </w:r>
       <w:r>
@@ -2495,7 +2390,13 @@
       </w:r>
       <w:bookmarkEnd w:id="4"/>
     </w:p>
-    <w:p/>
+    <w:p>
+      <w:pPr>
+        <w:rPr>
+          <w:rFonts w:ascii="Times New Roman" w:hAnsi="Times New Roman" w:cs="Times New Roman"/>
+        </w:rPr>
+      </w:pPr>
+    </w:p>
     <w:p>
       <w:pPr>
         <w:spacing w:line="360" w:lineRule="auto"/>
@@ -2529,27 +2430,7 @@
           <w:sz w:val="28"/>
         </w:rPr>
         <w:tab/>
-      </w:r>
-      <w:r>
-        <w:rPr>
-          <w:rFonts w:ascii="Times New Roman" w:hAnsi="Times New Roman" w:cs="Times New Roman"/>
-          <w:sz w:val="28"/>
-        </w:rPr>
-        <w:t xml:space="preserve">Для запуска </w:t>
-      </w:r>
-      <w:r>
-        <w:rPr>
-          <w:rFonts w:ascii="Times New Roman" w:hAnsi="Times New Roman" w:cs="Times New Roman"/>
-          <w:sz w:val="28"/>
-        </w:rPr>
-        <w:t>консольного приложения</w:t>
-      </w:r>
-      <w:r>
-        <w:rPr>
-          <w:rFonts w:ascii="Times New Roman" w:hAnsi="Times New Roman" w:cs="Times New Roman"/>
-          <w:sz w:val="28"/>
-        </w:rPr>
-        <w:t xml:space="preserve"> «</w:t>
+        <w:t>Для запуска консольного приложения «</w:t>
       </w:r>
       <w:r>
         <w:rPr>
@@ -2564,28 +2445,7 @@
           <w:rFonts w:ascii="Times New Roman" w:hAnsi="Times New Roman" w:cs="Times New Roman"/>
           <w:sz w:val="28"/>
         </w:rPr>
-        <w:t xml:space="preserve">» на компьютере </w:t>
-      </w:r>
-      <w:r>
-        <w:rPr>
-          <w:rFonts w:ascii="Times New Roman" w:hAnsi="Times New Roman" w:cs="Times New Roman"/>
-          <w:sz w:val="28"/>
-        </w:rPr>
-        <w:t>о</w:t>
-      </w:r>
-      <w:r>
-        <w:rPr>
-          <w:rFonts w:ascii="Times New Roman" w:hAnsi="Times New Roman" w:cs="Times New Roman"/>
-          <w:sz w:val="28"/>
-        </w:rPr>
-        <w:t xml:space="preserve">ператора необходимо открыть окно </w:t>
-      </w:r>
-      <w:r>
-        <w:rPr>
-          <w:rFonts w:ascii="Times New Roman" w:hAnsi="Times New Roman" w:cs="Times New Roman"/>
-          <w:sz w:val="28"/>
-        </w:rPr>
-        <w:t xml:space="preserve">консоли </w:t>
+        <w:t xml:space="preserve">» на компьютере оператора необходимо открыть окно консоли </w:t>
       </w:r>
       <w:r>
         <w:rPr>
@@ -2600,14 +2460,7 @@
           <w:rFonts w:ascii="Times New Roman" w:hAnsi="Times New Roman" w:cs="Times New Roman"/>
           <w:sz w:val="28"/>
         </w:rPr>
-        <w:t xml:space="preserve"> </w:t>
-      </w:r>
-      <w:r>
-        <w:rPr>
-          <w:rFonts w:ascii="Times New Roman" w:hAnsi="Times New Roman" w:cs="Times New Roman"/>
-          <w:sz w:val="28"/>
-        </w:rPr>
-        <w:t>в папке с программой.</w:t>
+        <w:t xml:space="preserve"> в папке с программой.</w:t>
       </w:r>
     </w:p>
     <w:p>
@@ -2626,7 +2479,6 @@
         </w:rPr>
         <w:t xml:space="preserve">После чего нужно ввести команду: </w:t>
       </w:r>
-      <w:proofErr w:type="spellStart"/>
       <w:r>
         <w:rPr>
           <w:rFonts w:ascii="Times New Roman" w:hAnsi="Times New Roman" w:cs="Times New Roman"/>
@@ -2637,7 +2489,6 @@
         </w:rPr>
         <w:t>py</w:t>
       </w:r>
-      <w:proofErr w:type="spellEnd"/>
       <w:r>
         <w:rPr>
           <w:rFonts w:ascii="Times New Roman" w:hAnsi="Times New Roman" w:cs="Times New Roman"/>
@@ -2666,7 +2517,6 @@
         </w:rPr>
         <w:t>.</w:t>
       </w:r>
-      <w:proofErr w:type="spellStart"/>
       <w:r>
         <w:rPr>
           <w:rFonts w:ascii="Times New Roman" w:hAnsi="Times New Roman" w:cs="Times New Roman"/>
@@ -2677,7 +2527,6 @@
         </w:rPr>
         <w:t>py</w:t>
       </w:r>
-      <w:proofErr w:type="spellEnd"/>
       <w:r>
         <w:rPr>
           <w:rFonts w:ascii="Times New Roman" w:hAnsi="Times New Roman" w:cs="Times New Roman"/>
@@ -2721,28 +2570,21 @@
           <w:rFonts w:ascii="Times New Roman" w:hAnsi="Times New Roman" w:cs="Times New Roman"/>
           <w:sz w:val="28"/>
         </w:rPr>
-        <w:t xml:space="preserve">После этого откроется окно </w:t>
-      </w:r>
-      <w:r>
-        <w:rPr>
-          <w:rFonts w:ascii="Times New Roman" w:hAnsi="Times New Roman" w:cs="Times New Roman"/>
-          <w:sz w:val="28"/>
-        </w:rPr>
-        <w:t xml:space="preserve">с интерфейсом </w:t>
-      </w:r>
-      <w:r>
-        <w:rPr>
-          <w:rFonts w:ascii="Times New Roman" w:hAnsi="Times New Roman" w:cs="Times New Roman"/>
-          <w:sz w:val="28"/>
-        </w:rPr>
-        <w:t>программы</w:t>
-      </w:r>
-      <w:r>
-        <w:rPr>
-          <w:rFonts w:ascii="Times New Roman" w:hAnsi="Times New Roman" w:cs="Times New Roman"/>
-          <w:sz w:val="28"/>
-        </w:rPr>
-        <w:t xml:space="preserve"> представленном на рисунке на следующем рисунке (Рис. 1). </w:t>
+        <w:t>После этого откроется окно с интерфей</w:t>
+      </w:r>
+      <w:r>
+        <w:rPr>
+          <w:rFonts w:ascii="Times New Roman" w:hAnsi="Times New Roman" w:cs="Times New Roman"/>
+          <w:sz w:val="28"/>
+        </w:rPr>
+        <w:t xml:space="preserve">сом программы представленном на </w:t>
+      </w:r>
+      <w:r>
+        <w:rPr>
+          <w:rFonts w:ascii="Times New Roman" w:hAnsi="Times New Roman" w:cs="Times New Roman"/>
+          <w:sz w:val="28"/>
+        </w:rPr>
+        <w:t xml:space="preserve">следующем рисунке (Рис. 1). </w:t>
       </w:r>
     </w:p>
     <w:p>
@@ -2761,9 +2603,9 @@
           <w:lang w:eastAsia="ru-RU"/>
         </w:rPr>
         <w:drawing>
-          <wp:inline distT="0" distB="0" distL="0" distR="0" wp14:anchorId="5F0517BF" wp14:editId="616CE4C8">
-            <wp:extent cx="5381625" cy="4933950"/>
-            <wp:effectExtent l="0" t="0" r="9525" b="0"/>
+          <wp:inline distT="0" distB="0" distL="0" distR="0" wp14:anchorId="736EE7FE" wp14:editId="00C6EAD9">
+            <wp:extent cx="5734050" cy="4943475"/>
+            <wp:effectExtent l="0" t="0" r="0" b="9525"/>
             <wp:docPr id="1" name="Рисунок 1"/>
             <wp:cNvGraphicFramePr>
               <a:graphicFrameLocks xmlns:a="http://schemas.openxmlformats.org/drawingml/2006/main" noChangeAspect="1"/>
@@ -2784,7 +2626,7 @@
                   <pic:spPr>
                     <a:xfrm>
                       <a:off x="0" y="0"/>
-                      <a:ext cx="5381625" cy="4933950"/>
+                      <a:ext cx="5734050" cy="4943475"/>
                     </a:xfrm>
                     <a:prstGeom prst="rect">
                       <a:avLst/>
@@ -2869,55 +2711,21 @@
           <w:rFonts w:ascii="Times New Roman" w:hAnsi="Times New Roman" w:cs="Times New Roman"/>
           <w:sz w:val="28"/>
         </w:rPr>
-        <w:t>Пользователю программы предоставляется на выбор три пункта, которые он может выбрать путем ввода номера пункта:</w:t>
-      </w:r>
-    </w:p>
-    <w:p>
-      <w:pPr>
-        <w:pStyle w:val="a3"/>
-        <w:numPr>
-          <w:ilvl w:val="0"/>
-          <w:numId w:val="14"/>
-        </w:numPr>
-        <w:rPr>
-          <w:rFonts w:ascii="Times New Roman" w:hAnsi="Times New Roman" w:cs="Times New Roman"/>
-          <w:sz w:val="28"/>
-        </w:rPr>
-      </w:pPr>
-      <w:r>
-        <w:rPr>
-          <w:rFonts w:ascii="Times New Roman" w:hAnsi="Times New Roman" w:cs="Times New Roman"/>
-          <w:sz w:val="28"/>
-        </w:rPr>
-        <w:t xml:space="preserve">Аппроксимация </w:t>
-      </w:r>
-      <w:r>
-        <w:rPr>
-          <w:rFonts w:ascii="Times New Roman" w:hAnsi="Times New Roman" w:cs="Times New Roman"/>
-          <w:sz w:val="28"/>
-        </w:rPr>
-        <w:t>зашумленн</w:t>
-      </w:r>
-      <w:r>
-        <w:rPr>
-          <w:rFonts w:ascii="Times New Roman" w:hAnsi="Times New Roman" w:cs="Times New Roman"/>
-          <w:sz w:val="28"/>
-        </w:rPr>
-        <w:t>ой</w:t>
-      </w:r>
-      <w:r>
-        <w:rPr>
-          <w:rFonts w:ascii="Times New Roman" w:hAnsi="Times New Roman" w:cs="Times New Roman"/>
-          <w:sz w:val="28"/>
-        </w:rPr>
-        <w:t xml:space="preserve"> </w:t>
-      </w:r>
-      <w:r>
-        <w:rPr>
-          <w:rFonts w:ascii="Times New Roman" w:hAnsi="Times New Roman" w:cs="Times New Roman"/>
-          <w:sz w:val="28"/>
-        </w:rPr>
-        <w:t>2</w:t>
+        <w:tab/>
+      </w:r>
+      <w:r>
+        <w:rPr>
+          <w:rFonts w:ascii="Times New Roman" w:hAnsi="Times New Roman" w:cs="Times New Roman"/>
+          <w:sz w:val="28"/>
+        </w:rPr>
+        <w:t xml:space="preserve">Пользователю </w:t>
+      </w:r>
+      <w:r>
+        <w:rPr>
+          <w:rFonts w:ascii="Times New Roman" w:hAnsi="Times New Roman" w:cs="Times New Roman"/>
+          <w:sz w:val="28"/>
+        </w:rPr>
+        <w:t xml:space="preserve">дается возможность вписать имена 4 файлов или использовать имена по умолчанию. Для аппроксимации это имена </w:t>
       </w:r>
       <w:r>
         <w:rPr>
@@ -2925,6 +2733,298 @@
           <w:sz w:val="28"/>
           <w:lang w:val="en-US"/>
         </w:rPr>
+        <w:t>vel</w:t>
+      </w:r>
+      <w:r>
+        <w:rPr>
+          <w:rFonts w:ascii="Times New Roman" w:hAnsi="Times New Roman" w:cs="Times New Roman"/>
+          <w:sz w:val="28"/>
+        </w:rPr>
+        <w:t>_</w:t>
+      </w:r>
+      <w:r>
+        <w:rPr>
+          <w:rFonts w:ascii="Times New Roman" w:hAnsi="Times New Roman" w:cs="Times New Roman"/>
+          <w:sz w:val="28"/>
+          <w:lang w:val="en-US"/>
+        </w:rPr>
+        <w:t>x</w:t>
+      </w:r>
+      <w:r>
+        <w:rPr>
+          <w:rFonts w:ascii="Times New Roman" w:hAnsi="Times New Roman" w:cs="Times New Roman"/>
+          <w:sz w:val="28"/>
+        </w:rPr>
+        <w:t>_</w:t>
+      </w:r>
+      <w:r>
+        <w:rPr>
+          <w:rFonts w:ascii="Times New Roman" w:hAnsi="Times New Roman" w:cs="Times New Roman"/>
+          <w:sz w:val="28"/>
+          <w:lang w:val="en-US"/>
+        </w:rPr>
+        <w:t>noise</w:t>
+      </w:r>
+      <w:r>
+        <w:rPr>
+          <w:rFonts w:ascii="Times New Roman" w:hAnsi="Times New Roman" w:cs="Times New Roman"/>
+          <w:sz w:val="28"/>
+        </w:rPr>
+        <w:t xml:space="preserve">, </w:t>
+      </w:r>
+      <w:r>
+        <w:rPr>
+          <w:rFonts w:ascii="Times New Roman" w:hAnsi="Times New Roman" w:cs="Times New Roman"/>
+          <w:sz w:val="28"/>
+          <w:lang w:val="en-US"/>
+        </w:rPr>
+        <w:t>vel</w:t>
+      </w:r>
+      <w:r>
+        <w:rPr>
+          <w:rFonts w:ascii="Times New Roman" w:hAnsi="Times New Roman" w:cs="Times New Roman"/>
+          <w:sz w:val="28"/>
+        </w:rPr>
+        <w:t>_</w:t>
+      </w:r>
+      <w:r>
+        <w:rPr>
+          <w:rFonts w:ascii="Times New Roman" w:hAnsi="Times New Roman" w:cs="Times New Roman"/>
+          <w:sz w:val="28"/>
+          <w:lang w:val="en-US"/>
+        </w:rPr>
+        <w:t>y</w:t>
+      </w:r>
+      <w:r>
+        <w:rPr>
+          <w:rFonts w:ascii="Times New Roman" w:hAnsi="Times New Roman" w:cs="Times New Roman"/>
+          <w:sz w:val="28"/>
+        </w:rPr>
+        <w:t>_</w:t>
+      </w:r>
+      <w:r>
+        <w:rPr>
+          <w:rFonts w:ascii="Times New Roman" w:hAnsi="Times New Roman" w:cs="Times New Roman"/>
+          <w:sz w:val="28"/>
+          <w:lang w:val="en-US"/>
+        </w:rPr>
+        <w:t>noise</w:t>
+      </w:r>
+      <w:r>
+        <w:rPr>
+          <w:rFonts w:ascii="Times New Roman" w:hAnsi="Times New Roman" w:cs="Times New Roman"/>
+          <w:sz w:val="28"/>
+        </w:rPr>
+        <w:t xml:space="preserve">, </w:t>
+      </w:r>
+      <w:r>
+        <w:rPr>
+          <w:rFonts w:ascii="Times New Roman" w:hAnsi="Times New Roman" w:cs="Times New Roman"/>
+          <w:sz w:val="28"/>
+          <w:lang w:val="en-US"/>
+        </w:rPr>
+        <w:t>smoke</w:t>
+      </w:r>
+      <w:r>
+        <w:rPr>
+          <w:rFonts w:ascii="Times New Roman" w:hAnsi="Times New Roman" w:cs="Times New Roman"/>
+          <w:sz w:val="28"/>
+        </w:rPr>
+        <w:t>_</w:t>
+      </w:r>
+      <w:r>
+        <w:rPr>
+          <w:rFonts w:ascii="Times New Roman" w:hAnsi="Times New Roman" w:cs="Times New Roman"/>
+          <w:sz w:val="28"/>
+          <w:lang w:val="en-US"/>
+        </w:rPr>
+        <w:t>noise</w:t>
+      </w:r>
+      <w:r>
+        <w:rPr>
+          <w:rFonts w:ascii="Times New Roman" w:hAnsi="Times New Roman" w:cs="Times New Roman"/>
+          <w:sz w:val="28"/>
+        </w:rPr>
+        <w:t xml:space="preserve">, </w:t>
+      </w:r>
+      <w:r>
+        <w:rPr>
+          <w:rFonts w:ascii="Times New Roman" w:hAnsi="Times New Roman" w:cs="Times New Roman"/>
+          <w:sz w:val="28"/>
+          <w:lang w:val="en-US"/>
+        </w:rPr>
+        <w:t>pressure</w:t>
+      </w:r>
+      <w:r>
+        <w:rPr>
+          <w:rFonts w:ascii="Times New Roman" w:hAnsi="Times New Roman" w:cs="Times New Roman"/>
+          <w:sz w:val="28"/>
+        </w:rPr>
+        <w:t>_</w:t>
+      </w:r>
+      <w:r>
+        <w:rPr>
+          <w:rFonts w:ascii="Times New Roman" w:hAnsi="Times New Roman" w:cs="Times New Roman"/>
+          <w:sz w:val="28"/>
+          <w:lang w:val="en-US"/>
+        </w:rPr>
+        <w:t>noise</w:t>
+      </w:r>
+      <w:r>
+        <w:rPr>
+          <w:rFonts w:ascii="Times New Roman" w:hAnsi="Times New Roman" w:cs="Times New Roman"/>
+          <w:sz w:val="28"/>
+        </w:rPr>
+        <w:t xml:space="preserve">. Для экстраполяции: </w:t>
+      </w:r>
+      <w:r>
+        <w:rPr>
+          <w:rFonts w:ascii="Times New Roman" w:hAnsi="Times New Roman" w:cs="Times New Roman"/>
+          <w:sz w:val="28"/>
+          <w:lang w:val="en-US"/>
+        </w:rPr>
+        <w:t>vel</w:t>
+      </w:r>
+      <w:r>
+        <w:rPr>
+          <w:rFonts w:ascii="Times New Roman" w:hAnsi="Times New Roman" w:cs="Times New Roman"/>
+          <w:sz w:val="28"/>
+        </w:rPr>
+        <w:t>_</w:t>
+      </w:r>
+      <w:r>
+        <w:rPr>
+          <w:rFonts w:ascii="Times New Roman" w:hAnsi="Times New Roman" w:cs="Times New Roman"/>
+          <w:sz w:val="28"/>
+          <w:lang w:val="en-US"/>
+        </w:rPr>
+        <w:t>x</w:t>
+      </w:r>
+      <w:r>
+        <w:rPr>
+          <w:rFonts w:ascii="Times New Roman" w:hAnsi="Times New Roman" w:cs="Times New Roman"/>
+          <w:sz w:val="28"/>
+        </w:rPr>
+        <w:t xml:space="preserve">, </w:t>
+      </w:r>
+      <w:r>
+        <w:rPr>
+          <w:rFonts w:ascii="Times New Roman" w:hAnsi="Times New Roman" w:cs="Times New Roman"/>
+          <w:sz w:val="28"/>
+          <w:lang w:val="en-US"/>
+        </w:rPr>
+        <w:t>vel</w:t>
+      </w:r>
+      <w:r>
+        <w:rPr>
+          <w:rFonts w:ascii="Times New Roman" w:hAnsi="Times New Roman" w:cs="Times New Roman"/>
+          <w:sz w:val="28"/>
+        </w:rPr>
+        <w:t>_</w:t>
+      </w:r>
+      <w:r>
+        <w:rPr>
+          <w:rFonts w:ascii="Times New Roman" w:hAnsi="Times New Roman" w:cs="Times New Roman"/>
+          <w:sz w:val="28"/>
+          <w:lang w:val="en-US"/>
+        </w:rPr>
+        <w:t>y</w:t>
+      </w:r>
+      <w:r>
+        <w:rPr>
+          <w:rFonts w:ascii="Times New Roman" w:hAnsi="Times New Roman" w:cs="Times New Roman"/>
+          <w:sz w:val="28"/>
+        </w:rPr>
+        <w:t xml:space="preserve">, </w:t>
+      </w:r>
+      <w:r>
+        <w:rPr>
+          <w:rFonts w:ascii="Times New Roman" w:hAnsi="Times New Roman" w:cs="Times New Roman"/>
+          <w:sz w:val="28"/>
+          <w:lang w:val="en-US"/>
+        </w:rPr>
+        <w:t>smoke</w:t>
+      </w:r>
+      <w:r>
+        <w:rPr>
+          <w:rFonts w:ascii="Times New Roman" w:hAnsi="Times New Roman" w:cs="Times New Roman"/>
+          <w:sz w:val="28"/>
+        </w:rPr>
+        <w:t xml:space="preserve">, </w:t>
+      </w:r>
+      <w:r>
+        <w:rPr>
+          <w:rFonts w:ascii="Times New Roman" w:hAnsi="Times New Roman" w:cs="Times New Roman"/>
+          <w:sz w:val="28"/>
+          <w:lang w:val="en-US"/>
+        </w:rPr>
+        <w:t>pressure</w:t>
+      </w:r>
+      <w:r>
+        <w:rPr>
+          <w:rFonts w:ascii="Times New Roman" w:hAnsi="Times New Roman" w:cs="Times New Roman"/>
+          <w:sz w:val="28"/>
+        </w:rPr>
+        <w:t xml:space="preserve">. Все файлы должны иметь формат файлов </w:t>
+      </w:r>
+      <w:r>
+        <w:rPr>
+          <w:rFonts w:ascii="Times New Roman" w:hAnsi="Times New Roman" w:cs="Times New Roman"/>
+          <w:sz w:val="28"/>
+          <w:lang w:val="en-US"/>
+        </w:rPr>
+        <w:t>npy</w:t>
+      </w:r>
+      <w:r>
+        <w:rPr>
+          <w:rFonts w:ascii="Times New Roman" w:hAnsi="Times New Roman" w:cs="Times New Roman"/>
+          <w:sz w:val="28"/>
+        </w:rPr>
+        <w:t>.</w:t>
+      </w:r>
+    </w:p>
+    <w:p>
+      <w:pPr>
+        <w:rPr>
+          <w:rFonts w:ascii="Times New Roman" w:hAnsi="Times New Roman" w:cs="Times New Roman"/>
+          <w:sz w:val="28"/>
+        </w:rPr>
+      </w:pPr>
+      <w:r>
+        <w:rPr>
+          <w:rFonts w:ascii="Times New Roman" w:hAnsi="Times New Roman" w:cs="Times New Roman"/>
+          <w:sz w:val="28"/>
+        </w:rPr>
+        <w:lastRenderedPageBreak/>
+        <w:t>На основе предоставленных данных программа автоматически определяет какой использовать алгоритм</w:t>
+      </w:r>
+      <w:r>
+        <w:rPr>
+          <w:rFonts w:ascii="Times New Roman" w:hAnsi="Times New Roman" w:cs="Times New Roman"/>
+          <w:sz w:val="28"/>
+        </w:rPr>
+        <w:t xml:space="preserve">: </w:t>
+      </w:r>
+      <w:r>
+        <w:rPr>
+          <w:rFonts w:ascii="Times New Roman" w:hAnsi="Times New Roman" w:cs="Times New Roman"/>
+          <w:sz w:val="28"/>
+        </w:rPr>
+        <w:t>а</w:t>
+      </w:r>
+      <w:r>
+        <w:rPr>
+          <w:rFonts w:ascii="Times New Roman" w:hAnsi="Times New Roman" w:cs="Times New Roman"/>
+          <w:sz w:val="28"/>
+        </w:rPr>
+        <w:t>ппроксимация зашумленной 2</w:t>
+      </w:r>
+      <w:r>
+        <w:rPr>
+          <w:rFonts w:ascii="Times New Roman" w:hAnsi="Times New Roman" w:cs="Times New Roman"/>
+          <w:sz w:val="28"/>
+          <w:lang w:val="en-US"/>
+        </w:rPr>
         <w:t>D</w:t>
       </w:r>
       <w:r>
@@ -2932,384 +3032,29 @@
           <w:rFonts w:ascii="Times New Roman" w:hAnsi="Times New Roman" w:cs="Times New Roman"/>
           <w:sz w:val="28"/>
         </w:rPr>
-        <w:t xml:space="preserve"> сетки </w:t>
-      </w:r>
-      <w:r>
-        <w:rPr>
-          <w:rFonts w:ascii="Times New Roman" w:hAnsi="Times New Roman" w:cs="Times New Roman"/>
-          <w:sz w:val="28"/>
-        </w:rPr>
-        <w:t>жидкост</w:t>
-      </w:r>
-      <w:r>
-        <w:rPr>
-          <w:rFonts w:ascii="Times New Roman" w:hAnsi="Times New Roman" w:cs="Times New Roman"/>
-          <w:sz w:val="28"/>
-        </w:rPr>
-        <w:t>и</w:t>
-      </w:r>
-    </w:p>
-    <w:p>
-      <w:pPr>
-        <w:pStyle w:val="a3"/>
-        <w:numPr>
-          <w:ilvl w:val="0"/>
-          <w:numId w:val="14"/>
-        </w:numPr>
-        <w:rPr>
-          <w:rFonts w:ascii="Times New Roman" w:hAnsi="Times New Roman" w:cs="Times New Roman"/>
-          <w:sz w:val="28"/>
-        </w:rPr>
-      </w:pPr>
-      <w:r>
-        <w:rPr>
-          <w:rFonts w:ascii="Times New Roman" w:hAnsi="Times New Roman" w:cs="Times New Roman"/>
-          <w:sz w:val="28"/>
-        </w:rPr>
-        <w:lastRenderedPageBreak/>
-        <w:t>Экстраполяция</w:t>
-      </w:r>
-      <w:r>
-        <w:rPr>
-          <w:rFonts w:ascii="Times New Roman" w:hAnsi="Times New Roman" w:cs="Times New Roman"/>
-          <w:sz w:val="28"/>
-        </w:rPr>
-        <w:t xml:space="preserve"> следующего шага</w:t>
-      </w:r>
-    </w:p>
-    <w:p>
-      <w:pPr>
-        <w:pStyle w:val="a3"/>
-        <w:numPr>
-          <w:ilvl w:val="0"/>
-          <w:numId w:val="14"/>
-        </w:numPr>
-        <w:rPr>
-          <w:rFonts w:ascii="Times New Roman" w:hAnsi="Times New Roman" w:cs="Times New Roman"/>
-          <w:sz w:val="28"/>
-        </w:rPr>
-      </w:pPr>
-      <w:r>
-        <w:rPr>
-          <w:rFonts w:ascii="Times New Roman" w:hAnsi="Times New Roman" w:cs="Times New Roman"/>
-          <w:sz w:val="28"/>
-        </w:rPr>
-        <w:t>Выход из программы</w:t>
-      </w:r>
-    </w:p>
-    <w:p>
-      <w:pPr>
-        <w:rPr>
-          <w:rFonts w:ascii="Times New Roman" w:hAnsi="Times New Roman" w:cs="Times New Roman"/>
-          <w:sz w:val="28"/>
-        </w:rPr>
-      </w:pPr>
-      <w:r>
-        <w:rPr>
-          <w:rFonts w:ascii="Times New Roman" w:hAnsi="Times New Roman" w:cs="Times New Roman"/>
-          <w:sz w:val="28"/>
-        </w:rPr>
-        <w:t>При выборе первого и второго пункта п</w:t>
-      </w:r>
-      <w:r>
-        <w:rPr>
-          <w:rFonts w:ascii="Times New Roman" w:hAnsi="Times New Roman" w:cs="Times New Roman"/>
-          <w:sz w:val="28"/>
-        </w:rPr>
-        <w:t>ользователю дается возможность вписать имена 4 ф</w:t>
-      </w:r>
-      <w:r>
-        <w:rPr>
-          <w:rFonts w:ascii="Times New Roman" w:hAnsi="Times New Roman" w:cs="Times New Roman"/>
-          <w:sz w:val="28"/>
-        </w:rPr>
-        <w:t xml:space="preserve">айлов или использовать имена по </w:t>
-      </w:r>
-      <w:r>
-        <w:rPr>
-          <w:rFonts w:ascii="Times New Roman" w:hAnsi="Times New Roman" w:cs="Times New Roman"/>
-          <w:sz w:val="28"/>
-        </w:rPr>
-        <w:t>умолчанию</w:t>
-      </w:r>
-      <w:r>
-        <w:rPr>
-          <w:rFonts w:ascii="Times New Roman" w:hAnsi="Times New Roman" w:cs="Times New Roman"/>
-          <w:sz w:val="28"/>
-        </w:rPr>
-        <w:t xml:space="preserve">. Для аппроксимации это имена </w:t>
-      </w:r>
-      <w:r>
-        <w:rPr>
-          <w:rFonts w:ascii="Times New Roman" w:hAnsi="Times New Roman" w:cs="Times New Roman"/>
-          <w:sz w:val="28"/>
-          <w:lang w:val="en-US"/>
-        </w:rPr>
-        <w:t>vel</w:t>
-      </w:r>
-      <w:r>
-        <w:rPr>
-          <w:rFonts w:ascii="Times New Roman" w:hAnsi="Times New Roman" w:cs="Times New Roman"/>
-          <w:sz w:val="28"/>
-        </w:rPr>
-        <w:t>_</w:t>
-      </w:r>
-      <w:r>
-        <w:rPr>
-          <w:rFonts w:ascii="Times New Roman" w:hAnsi="Times New Roman" w:cs="Times New Roman"/>
-          <w:sz w:val="28"/>
-          <w:lang w:val="en-US"/>
-        </w:rPr>
-        <w:t>x</w:t>
-      </w:r>
-      <w:r>
-        <w:rPr>
-          <w:rFonts w:ascii="Times New Roman" w:hAnsi="Times New Roman" w:cs="Times New Roman"/>
-          <w:sz w:val="28"/>
-        </w:rPr>
-        <w:t>_</w:t>
-      </w:r>
-      <w:r>
-        <w:rPr>
-          <w:rFonts w:ascii="Times New Roman" w:hAnsi="Times New Roman" w:cs="Times New Roman"/>
-          <w:sz w:val="28"/>
-          <w:lang w:val="en-US"/>
-        </w:rPr>
-        <w:t>noise</w:t>
-      </w:r>
-      <w:r>
-        <w:rPr>
-          <w:rFonts w:ascii="Times New Roman" w:hAnsi="Times New Roman" w:cs="Times New Roman"/>
-          <w:sz w:val="28"/>
-        </w:rPr>
-        <w:t xml:space="preserve">, </w:t>
-      </w:r>
-      <w:r>
-        <w:rPr>
-          <w:rFonts w:ascii="Times New Roman" w:hAnsi="Times New Roman" w:cs="Times New Roman"/>
-          <w:sz w:val="28"/>
-          <w:lang w:val="en-US"/>
-        </w:rPr>
-        <w:t>vel</w:t>
-      </w:r>
-      <w:r>
-        <w:rPr>
-          <w:rFonts w:ascii="Times New Roman" w:hAnsi="Times New Roman" w:cs="Times New Roman"/>
-          <w:sz w:val="28"/>
-        </w:rPr>
-        <w:t>_</w:t>
-      </w:r>
-      <w:r>
-        <w:rPr>
-          <w:rFonts w:ascii="Times New Roman" w:hAnsi="Times New Roman" w:cs="Times New Roman"/>
-          <w:sz w:val="28"/>
-          <w:lang w:val="en-US"/>
-        </w:rPr>
-        <w:t>y</w:t>
-      </w:r>
-      <w:r>
-        <w:rPr>
-          <w:rFonts w:ascii="Times New Roman" w:hAnsi="Times New Roman" w:cs="Times New Roman"/>
-          <w:sz w:val="28"/>
-        </w:rPr>
-        <w:t>_</w:t>
-      </w:r>
-      <w:r>
-        <w:rPr>
-          <w:rFonts w:ascii="Times New Roman" w:hAnsi="Times New Roman" w:cs="Times New Roman"/>
-          <w:sz w:val="28"/>
-          <w:lang w:val="en-US"/>
-        </w:rPr>
-        <w:t>noise</w:t>
-      </w:r>
-      <w:r>
-        <w:rPr>
-          <w:rFonts w:ascii="Times New Roman" w:hAnsi="Times New Roman" w:cs="Times New Roman"/>
-          <w:sz w:val="28"/>
-        </w:rPr>
-        <w:t xml:space="preserve">, </w:t>
-      </w:r>
-      <w:r>
-        <w:rPr>
-          <w:rFonts w:ascii="Times New Roman" w:hAnsi="Times New Roman" w:cs="Times New Roman"/>
-          <w:sz w:val="28"/>
-          <w:lang w:val="en-US"/>
-        </w:rPr>
-        <w:t>smoke</w:t>
-      </w:r>
-      <w:r>
-        <w:rPr>
-          <w:rFonts w:ascii="Times New Roman" w:hAnsi="Times New Roman" w:cs="Times New Roman"/>
-          <w:sz w:val="28"/>
-        </w:rPr>
-        <w:t>_</w:t>
-      </w:r>
-      <w:r>
-        <w:rPr>
-          <w:rFonts w:ascii="Times New Roman" w:hAnsi="Times New Roman" w:cs="Times New Roman"/>
-          <w:sz w:val="28"/>
-          <w:lang w:val="en-US"/>
-        </w:rPr>
-        <w:t>noise</w:t>
-      </w:r>
-      <w:r>
-        <w:rPr>
-          <w:rFonts w:ascii="Times New Roman" w:hAnsi="Times New Roman" w:cs="Times New Roman"/>
-          <w:sz w:val="28"/>
-        </w:rPr>
-        <w:t xml:space="preserve">, </w:t>
-      </w:r>
-      <w:r>
-        <w:rPr>
-          <w:rFonts w:ascii="Times New Roman" w:hAnsi="Times New Roman" w:cs="Times New Roman"/>
-          <w:sz w:val="28"/>
-          <w:lang w:val="en-US"/>
-        </w:rPr>
-        <w:t>pressure</w:t>
-      </w:r>
-      <w:r>
-        <w:rPr>
-          <w:rFonts w:ascii="Times New Roman" w:hAnsi="Times New Roman" w:cs="Times New Roman"/>
-          <w:sz w:val="28"/>
-        </w:rPr>
-        <w:t>_</w:t>
-      </w:r>
-      <w:r>
-        <w:rPr>
-          <w:rFonts w:ascii="Times New Roman" w:hAnsi="Times New Roman" w:cs="Times New Roman"/>
-          <w:sz w:val="28"/>
-          <w:lang w:val="en-US"/>
-        </w:rPr>
-        <w:t>noise</w:t>
-      </w:r>
-      <w:r>
-        <w:rPr>
-          <w:rFonts w:ascii="Times New Roman" w:hAnsi="Times New Roman" w:cs="Times New Roman"/>
-          <w:sz w:val="28"/>
-        </w:rPr>
-        <w:t xml:space="preserve">. </w:t>
-      </w:r>
-      <w:r>
-        <w:rPr>
-          <w:rFonts w:ascii="Times New Roman" w:hAnsi="Times New Roman" w:cs="Times New Roman"/>
-          <w:sz w:val="28"/>
-        </w:rPr>
-        <w:t>Для экстраполяции</w:t>
-      </w:r>
-      <w:r>
-        <w:rPr>
-          <w:rFonts w:ascii="Times New Roman" w:hAnsi="Times New Roman" w:cs="Times New Roman"/>
-          <w:sz w:val="28"/>
-        </w:rPr>
-        <w:t xml:space="preserve">: </w:t>
-      </w:r>
-      <w:r>
-        <w:rPr>
-          <w:rFonts w:ascii="Times New Roman" w:hAnsi="Times New Roman" w:cs="Times New Roman"/>
-          <w:sz w:val="28"/>
-          <w:lang w:val="en-US"/>
-        </w:rPr>
-        <w:t>vel</w:t>
-      </w:r>
-      <w:r>
-        <w:rPr>
-          <w:rFonts w:ascii="Times New Roman" w:hAnsi="Times New Roman" w:cs="Times New Roman"/>
-          <w:sz w:val="28"/>
-        </w:rPr>
-        <w:t>_</w:t>
-      </w:r>
-      <w:r>
-        <w:rPr>
-          <w:rFonts w:ascii="Times New Roman" w:hAnsi="Times New Roman" w:cs="Times New Roman"/>
-          <w:sz w:val="28"/>
-          <w:lang w:val="en-US"/>
-        </w:rPr>
-        <w:t>x</w:t>
-      </w:r>
-      <w:r>
-        <w:rPr>
-          <w:rFonts w:ascii="Times New Roman" w:hAnsi="Times New Roman" w:cs="Times New Roman"/>
-          <w:sz w:val="28"/>
-        </w:rPr>
-        <w:t xml:space="preserve">, </w:t>
-      </w:r>
-      <w:r>
-        <w:rPr>
-          <w:rFonts w:ascii="Times New Roman" w:hAnsi="Times New Roman" w:cs="Times New Roman"/>
-          <w:sz w:val="28"/>
-          <w:lang w:val="en-US"/>
-        </w:rPr>
-        <w:t>vel</w:t>
-      </w:r>
-      <w:r>
-        <w:rPr>
-          <w:rFonts w:ascii="Times New Roman" w:hAnsi="Times New Roman" w:cs="Times New Roman"/>
-          <w:sz w:val="28"/>
-        </w:rPr>
-        <w:t>_</w:t>
-      </w:r>
-      <w:r>
-        <w:rPr>
-          <w:rFonts w:ascii="Times New Roman" w:hAnsi="Times New Roman" w:cs="Times New Roman"/>
-          <w:sz w:val="28"/>
-          <w:lang w:val="en-US"/>
-        </w:rPr>
-        <w:t>y</w:t>
-      </w:r>
-      <w:r>
-        <w:rPr>
-          <w:rFonts w:ascii="Times New Roman" w:hAnsi="Times New Roman" w:cs="Times New Roman"/>
-          <w:sz w:val="28"/>
-        </w:rPr>
-        <w:t xml:space="preserve">, </w:t>
-      </w:r>
-      <w:r>
-        <w:rPr>
-          <w:rFonts w:ascii="Times New Roman" w:hAnsi="Times New Roman" w:cs="Times New Roman"/>
-          <w:sz w:val="28"/>
-          <w:lang w:val="en-US"/>
-        </w:rPr>
-        <w:t>smoke</w:t>
-      </w:r>
-      <w:r>
-        <w:rPr>
-          <w:rFonts w:ascii="Times New Roman" w:hAnsi="Times New Roman" w:cs="Times New Roman"/>
-          <w:sz w:val="28"/>
-        </w:rPr>
-        <w:t xml:space="preserve">, </w:t>
-      </w:r>
-      <w:r>
-        <w:rPr>
-          <w:rFonts w:ascii="Times New Roman" w:hAnsi="Times New Roman" w:cs="Times New Roman"/>
-          <w:sz w:val="28"/>
-          <w:lang w:val="en-US"/>
-        </w:rPr>
-        <w:t>pressure</w:t>
-      </w:r>
-      <w:r>
-        <w:rPr>
-          <w:rFonts w:ascii="Times New Roman" w:hAnsi="Times New Roman" w:cs="Times New Roman"/>
-          <w:sz w:val="28"/>
-        </w:rPr>
-        <w:t xml:space="preserve">. </w:t>
-      </w:r>
-      <w:r>
-        <w:rPr>
-          <w:rFonts w:ascii="Times New Roman" w:hAnsi="Times New Roman" w:cs="Times New Roman"/>
-          <w:sz w:val="28"/>
-        </w:rPr>
-        <w:t xml:space="preserve">Все файлы должны иметь формат файлов </w:t>
-      </w:r>
-      <w:proofErr w:type="spellStart"/>
-      <w:r>
-        <w:rPr>
-          <w:rFonts w:ascii="Times New Roman" w:hAnsi="Times New Roman" w:cs="Times New Roman"/>
-          <w:sz w:val="28"/>
-          <w:lang w:val="en-US"/>
-        </w:rPr>
-        <w:t>npy</w:t>
-      </w:r>
-      <w:proofErr w:type="spellEnd"/>
+        <w:t xml:space="preserve"> сетки жидкост</w:t>
+      </w:r>
+      <w:r>
+        <w:rPr>
+          <w:rFonts w:ascii="Times New Roman" w:hAnsi="Times New Roman" w:cs="Times New Roman"/>
+          <w:sz w:val="28"/>
+        </w:rPr>
+        <w:t>и, либо</w:t>
+      </w:r>
+      <w:r>
+        <w:rPr>
+          <w:rFonts w:ascii="Times New Roman" w:hAnsi="Times New Roman" w:cs="Times New Roman"/>
+          <w:sz w:val="28"/>
+        </w:rPr>
+        <w:t xml:space="preserve"> э</w:t>
+      </w:r>
+      <w:r>
+        <w:rPr>
+          <w:rFonts w:ascii="Times New Roman" w:hAnsi="Times New Roman" w:cs="Times New Roman"/>
+          <w:sz w:val="28"/>
+        </w:rPr>
+        <w:t>кстраполяция следующего шага</w:t>
+      </w:r>
       <w:r>
         <w:rPr>
           <w:rFonts w:ascii="Times New Roman" w:hAnsi="Times New Roman" w:cs="Times New Roman"/>
@@ -3320,18 +3065,59 @@
     </w:p>
     <w:p>
       <w:pPr>
-        <w:keepNext/>
-      </w:pPr>
-      <w:r>
-        <w:rPr>
+        <w:rPr>
+          <w:rFonts w:ascii="Times New Roman" w:hAnsi="Times New Roman" w:cs="Times New Roman"/>
+          <w:sz w:val="32"/>
+        </w:rPr>
+      </w:pPr>
+      <w:r>
+        <w:rPr>
+          <w:rFonts w:ascii="Times New Roman" w:hAnsi="Times New Roman" w:cs="Times New Roman"/>
+          <w:color w:val="000000"/>
+          <w:sz w:val="28"/>
+          <w:szCs w:val="20"/>
+          <w:shd w:val="clear" w:color="auto" w:fill="FFFFFF"/>
+        </w:rPr>
+        <w:t>Если в 4-х сетках нет шумов, то запускается алгоритм, который рассчитывает сетку, предсказывающую следующий шаг движения жидкости</w:t>
+      </w:r>
+      <w:r>
+        <w:rPr>
+          <w:rFonts w:ascii="Times New Roman" w:hAnsi="Times New Roman" w:cs="Times New Roman"/>
+          <w:color w:val="000000"/>
+          <w:sz w:val="28"/>
+          <w:szCs w:val="20"/>
+          <w:shd w:val="clear" w:color="auto" w:fill="FFFFFF"/>
+        </w:rPr>
+        <w:t xml:space="preserve"> (Рис 2)</w:t>
+      </w:r>
+      <w:r>
+        <w:rPr>
+          <w:rFonts w:ascii="Times New Roman" w:hAnsi="Times New Roman" w:cs="Times New Roman"/>
+          <w:color w:val="000000"/>
+          <w:sz w:val="28"/>
+          <w:szCs w:val="20"/>
+          <w:shd w:val="clear" w:color="auto" w:fill="FFFFFF"/>
+        </w:rPr>
+        <w:t>.</w:t>
+      </w:r>
+    </w:p>
+    <w:p>
+      <w:pPr>
+        <w:rPr>
+          <w:rFonts w:ascii="Times New Roman" w:hAnsi="Times New Roman" w:cs="Times New Roman"/>
+        </w:rPr>
+      </w:pPr>
+      <w:r>
+        <w:rPr>
+          <w:rFonts w:ascii="Times New Roman" w:hAnsi="Times New Roman" w:cs="Times New Roman"/>
           <w:noProof/>
           <w:lang w:eastAsia="ru-RU"/>
         </w:rPr>
         <w:drawing>
-          <wp:inline distT="0" distB="0" distL="0" distR="0" wp14:anchorId="2991CA2A" wp14:editId="59056A40">
-            <wp:extent cx="5791200" cy="4943475"/>
+          <wp:inline distT="0" distB="0" distL="0" distR="0" wp14:anchorId="384D805B" wp14:editId="1041F8A1">
+            <wp:extent cx="5753100" cy="4676775"/>
             <wp:effectExtent l="0" t="0" r="0" b="9525"/>
-            <wp:docPr id="2" name="Рисунок 2"/>
+            <wp:docPr id="5" name="Рисунок 5"/>
             <wp:cNvGraphicFramePr>
               <a:graphicFrameLocks xmlns:a="http://schemas.openxmlformats.org/drawingml/2006/main" noChangeAspect="1"/>
             </wp:cNvGraphicFramePr>
@@ -3351,7 +3137,7 @@
                   <pic:spPr>
                     <a:xfrm>
                       <a:off x="0" y="0"/>
-                      <a:ext cx="5791200" cy="4943475"/>
+                      <a:ext cx="5753100" cy="4676775"/>
                     </a:xfrm>
                     <a:prstGeom prst="rect">
                       <a:avLst/>
@@ -3385,176 +3171,99 @@
           <w:rFonts w:ascii="Times New Roman" w:hAnsi="Times New Roman" w:cs="Times New Roman"/>
           <w:sz w:val="24"/>
         </w:rPr>
-        <w:fldChar w:fldCharType="begin"/>
+        <w:t>2</w:t>
       </w:r>
       <w:r>
         <w:rPr>
           <w:rFonts w:ascii="Times New Roman" w:hAnsi="Times New Roman" w:cs="Times New Roman"/>
           <w:sz w:val="24"/>
         </w:rPr>
-        <w:instrText xml:space="preserve"> SEQ Рисунок \* ARABIC </w:instrText>
+        <w:t xml:space="preserve">. </w:t>
       </w:r>
       <w:r>
         <w:rPr>
           <w:rFonts w:ascii="Times New Roman" w:hAnsi="Times New Roman" w:cs="Times New Roman"/>
           <w:sz w:val="24"/>
         </w:rPr>
-        <w:fldChar w:fldCharType="separate"/>
-      </w:r>
-      <w:r>
-        <w:rPr>
-          <w:rFonts w:ascii="Times New Roman" w:hAnsi="Times New Roman" w:cs="Times New Roman"/>
-          <w:noProof/>
-          <w:sz w:val="24"/>
-        </w:rPr>
-        <w:t>2</w:t>
-      </w:r>
-      <w:r>
-        <w:rPr>
-          <w:rFonts w:ascii="Times New Roman" w:hAnsi="Times New Roman" w:cs="Times New Roman"/>
-          <w:sz w:val="24"/>
-        </w:rPr>
-        <w:fldChar w:fldCharType="end"/>
-      </w:r>
-      <w:r>
-        <w:rPr>
-          <w:rFonts w:ascii="Times New Roman" w:hAnsi="Times New Roman" w:cs="Times New Roman"/>
-          <w:sz w:val="24"/>
-        </w:rPr>
-        <w:t>. Выбор названий файлов</w:t>
-      </w:r>
-    </w:p>
-    <w:p/>
-    <w:p/>
-    <w:p/>
-    <w:p/>
-    <w:p/>
-    <w:p>
-      <w:pPr>
-        <w:pStyle w:val="1"/>
-      </w:pPr>
-      <w:bookmarkStart w:id="5" w:name="_Toc104149761"/>
-    </w:p>
-    <w:p>
-      <w:pPr>
-        <w:pStyle w:val="1"/>
-      </w:pPr>
-      <w:r>
-        <w:lastRenderedPageBreak/>
-        <w:t>Сообщения оператору</w:t>
-      </w:r>
-      <w:bookmarkEnd w:id="5"/>
-    </w:p>
-    <w:p/>
-    <w:p>
-      <w:pPr>
-        <w:rPr>
-          <w:rFonts w:ascii="Times New Roman" w:hAnsi="Times New Roman" w:cs="Times New Roman"/>
-          <w:sz w:val="28"/>
-        </w:rPr>
-      </w:pPr>
-      <w:r>
-        <w:rPr>
-          <w:rFonts w:ascii="Times New Roman" w:hAnsi="Times New Roman" w:cs="Times New Roman"/>
-          <w:sz w:val="28"/>
-        </w:rPr>
-        <w:tab/>
-      </w:r>
-      <w:r>
-        <w:rPr>
-          <w:rFonts w:ascii="Times New Roman" w:hAnsi="Times New Roman" w:cs="Times New Roman"/>
-          <w:sz w:val="28"/>
-        </w:rPr>
-        <w:t>При запросе от пользователя программы ввести</w:t>
-      </w:r>
-      <w:r>
-        <w:rPr>
-          <w:rFonts w:ascii="Times New Roman" w:hAnsi="Times New Roman" w:cs="Times New Roman"/>
-          <w:sz w:val="28"/>
-        </w:rPr>
-        <w:t xml:space="preserve"> команду для согласия или отказа ручного введения названия файлов приложения может возникнуть предупреждение о некорректном вводе команды (Рис. 3).</w:t>
-      </w:r>
-    </w:p>
-    <w:p>
-      <w:pPr>
-        <w:rPr>
-          <w:rFonts w:ascii="Times New Roman" w:hAnsi="Times New Roman" w:cs="Times New Roman"/>
-          <w:sz w:val="28"/>
-        </w:rPr>
-      </w:pPr>
-      <w:r>
-        <w:rPr>
-          <w:rFonts w:ascii="Times New Roman" w:hAnsi="Times New Roman" w:cs="Times New Roman"/>
-          <w:sz w:val="28"/>
-        </w:rPr>
-        <w:tab/>
-      </w:r>
-      <w:r>
-        <w:rPr>
-          <w:rFonts w:ascii="Times New Roman" w:hAnsi="Times New Roman" w:cs="Times New Roman"/>
-          <w:sz w:val="28"/>
-        </w:rPr>
-        <w:t>Сообщение сигнализирует о том, что нужно повторить попытку ввода команды (</w:t>
-      </w:r>
-      <w:r>
-        <w:rPr>
-          <w:rFonts w:ascii="Times New Roman" w:hAnsi="Times New Roman" w:cs="Times New Roman"/>
-          <w:sz w:val="28"/>
-        </w:rPr>
-        <w:t xml:space="preserve">при повторном вводе </w:t>
-      </w:r>
-      <w:r>
-        <w:rPr>
-          <w:rFonts w:ascii="Times New Roman" w:hAnsi="Times New Roman" w:cs="Times New Roman"/>
-          <w:sz w:val="28"/>
-        </w:rPr>
-        <w:t xml:space="preserve">команды </w:t>
-      </w:r>
-      <w:r>
-        <w:rPr>
-          <w:rFonts w:ascii="Times New Roman" w:hAnsi="Times New Roman" w:cs="Times New Roman"/>
-          <w:sz w:val="28"/>
-        </w:rPr>
-        <w:t xml:space="preserve">необходимо убедится, что не нажата клавиша </w:t>
-      </w:r>
-      <w:proofErr w:type="spellStart"/>
-      <w:r>
-        <w:rPr>
-          <w:rFonts w:ascii="Times New Roman" w:hAnsi="Times New Roman" w:cs="Times New Roman"/>
-          <w:sz w:val="28"/>
-        </w:rPr>
-        <w:t>CapsLock</w:t>
-      </w:r>
-      <w:proofErr w:type="spellEnd"/>
-      <w:r>
-        <w:rPr>
-          <w:rFonts w:ascii="Times New Roman" w:hAnsi="Times New Roman" w:cs="Times New Roman"/>
-          <w:sz w:val="28"/>
-        </w:rPr>
-        <w:t xml:space="preserve"> и включена необходимая раскладка клавиатуры</w:t>
-      </w:r>
-      <w:r>
-        <w:rPr>
-          <w:rFonts w:ascii="Times New Roman" w:hAnsi="Times New Roman" w:cs="Times New Roman"/>
-          <w:sz w:val="28"/>
-        </w:rPr>
-        <w:t>).</w:t>
-      </w:r>
-    </w:p>
-    <w:p>
-      <w:pPr>
-        <w:keepNext/>
-      </w:pPr>
-      <w:r>
-        <w:rPr>
+        <w:t>Расчёт сетки следующего шага</w:t>
+      </w:r>
+    </w:p>
+    <w:p>
+      <w:pPr>
+        <w:rPr>
+          <w:rFonts w:ascii="Times New Roman" w:hAnsi="Times New Roman" w:cs="Times New Roman"/>
+          <w:sz w:val="28"/>
+        </w:rPr>
+      </w:pPr>
+    </w:p>
+    <w:p>
+      <w:pPr>
+        <w:rPr>
+          <w:rFonts w:ascii="Times New Roman" w:hAnsi="Times New Roman" w:cs="Times New Roman"/>
+          <w:sz w:val="28"/>
+        </w:rPr>
+      </w:pPr>
+      <w:r>
+        <w:rPr>
+          <w:rFonts w:ascii="Times New Roman" w:hAnsi="Times New Roman" w:cs="Times New Roman"/>
+          <w:sz w:val="28"/>
+        </w:rPr>
+        <w:t>Если в 4-х сетках есть шум, то запускается алгоритм аппроксимации</w:t>
+      </w:r>
+      <w:r>
+        <w:rPr>
+          <w:rFonts w:ascii="Times New Roman" w:hAnsi="Times New Roman" w:cs="Times New Roman"/>
+          <w:sz w:val="28"/>
+        </w:rPr>
+        <w:t xml:space="preserve">, который рассчитывает сетку </w:t>
+      </w:r>
+      <w:r>
+        <w:rPr>
+          <w:rFonts w:ascii="Times New Roman" w:hAnsi="Times New Roman" w:cs="Times New Roman"/>
+          <w:sz w:val="28"/>
+        </w:rPr>
+        <w:t xml:space="preserve">без </w:t>
+      </w:r>
+      <w:r>
+        <w:rPr>
+          <w:rFonts w:ascii="Times New Roman" w:hAnsi="Times New Roman" w:cs="Times New Roman"/>
+          <w:sz w:val="28"/>
+        </w:rPr>
+        <w:t>шума</w:t>
+      </w:r>
+      <w:r>
+        <w:rPr>
+          <w:rFonts w:ascii="Times New Roman" w:hAnsi="Times New Roman" w:cs="Times New Roman"/>
+          <w:sz w:val="28"/>
+        </w:rPr>
+        <w:t xml:space="preserve"> (Рис. 3)</w:t>
+      </w:r>
+      <w:r>
+        <w:rPr>
+          <w:rFonts w:ascii="Times New Roman" w:hAnsi="Times New Roman" w:cs="Times New Roman"/>
+          <w:sz w:val="28"/>
+        </w:rPr>
+        <w:t>.</w:t>
+      </w:r>
+    </w:p>
+    <w:p>
+      <w:pPr>
+        <w:rPr>
+          <w:rFonts w:ascii="Times New Roman" w:hAnsi="Times New Roman" w:cs="Times New Roman"/>
+        </w:rPr>
+      </w:pPr>
+      <w:r>
+        <w:rPr>
+          <w:rFonts w:ascii="Times New Roman" w:hAnsi="Times New Roman" w:cs="Times New Roman"/>
           <w:noProof/>
           <w:lang w:eastAsia="ru-RU"/>
         </w:rPr>
+        <w:lastRenderedPageBreak/>
         <w:drawing>
-          <wp:inline distT="0" distB="0" distL="0" distR="0" wp14:anchorId="3FC9ED8B" wp14:editId="40AAD499">
-            <wp:extent cx="5791200" cy="4933950"/>
-            <wp:effectExtent l="0" t="0" r="0" b="0"/>
-            <wp:docPr id="3" name="Рисунок 3"/>
+          <wp:inline distT="0" distB="0" distL="0" distR="0" wp14:anchorId="0BE84D86" wp14:editId="69F2C367">
+            <wp:extent cx="5753100" cy="4714875"/>
+            <wp:effectExtent l="0" t="0" r="0" b="9525"/>
+            <wp:docPr id="6" name="Рисунок 6"/>
             <wp:cNvGraphicFramePr>
               <a:graphicFrameLocks xmlns:a="http://schemas.openxmlformats.org/drawingml/2006/main" noChangeAspect="1"/>
             </wp:cNvGraphicFramePr>
@@ -3574,7 +3283,7 @@
                   <pic:spPr>
                     <a:xfrm>
                       <a:off x="0" y="0"/>
-                      <a:ext cx="5791200" cy="4933950"/>
+                      <a:ext cx="5753100" cy="4714875"/>
                     </a:xfrm>
                     <a:prstGeom prst="rect">
                       <a:avLst/>
@@ -3593,48 +3302,221 @@
         <w:jc w:val="center"/>
         <w:rPr>
           <w:rFonts w:ascii="Times New Roman" w:hAnsi="Times New Roman" w:cs="Times New Roman"/>
+        </w:rPr>
+      </w:pPr>
+      <w:r>
+        <w:rPr>
+          <w:rFonts w:ascii="Times New Roman" w:hAnsi="Times New Roman" w:cs="Times New Roman"/>
+          <w:sz w:val="24"/>
+        </w:rPr>
+        <w:t xml:space="preserve">Рисунок </w:t>
+      </w:r>
+      <w:r>
+        <w:rPr>
+          <w:rFonts w:ascii="Times New Roman" w:hAnsi="Times New Roman" w:cs="Times New Roman"/>
+          <w:sz w:val="24"/>
+        </w:rPr>
+        <w:t>3</w:t>
+      </w:r>
+      <w:r>
+        <w:rPr>
+          <w:rFonts w:ascii="Times New Roman" w:hAnsi="Times New Roman" w:cs="Times New Roman"/>
+          <w:sz w:val="24"/>
+        </w:rPr>
+        <w:t xml:space="preserve">. </w:t>
+      </w:r>
+      <w:r>
+        <w:rPr>
+          <w:rFonts w:ascii="Times New Roman" w:hAnsi="Times New Roman" w:cs="Times New Roman"/>
+          <w:sz w:val="24"/>
+        </w:rPr>
+        <w:t>Устранение шума из сеток</w:t>
+      </w:r>
+    </w:p>
+    <w:p>
+      <w:pPr>
+        <w:pStyle w:val="1"/>
+      </w:pPr>
+      <w:bookmarkStart w:id="5" w:name="_Toc104149761"/>
+    </w:p>
+    <w:p>
+      <w:pPr>
+        <w:pStyle w:val="1"/>
+      </w:pPr>
+      <w:r>
+        <w:t>Сообщения оператору</w:t>
+      </w:r>
+      <w:bookmarkEnd w:id="5"/>
+    </w:p>
+    <w:p>
+      <w:pPr>
+        <w:rPr>
+          <w:rFonts w:ascii="Times New Roman" w:hAnsi="Times New Roman" w:cs="Times New Roman"/>
+        </w:rPr>
+      </w:pPr>
+    </w:p>
+    <w:p>
+      <w:pPr>
+        <w:rPr>
+          <w:rFonts w:ascii="Times New Roman" w:hAnsi="Times New Roman" w:cs="Times New Roman"/>
+          <w:sz w:val="28"/>
+        </w:rPr>
+      </w:pPr>
+      <w:r>
+        <w:rPr>
+          <w:rFonts w:ascii="Times New Roman" w:hAnsi="Times New Roman" w:cs="Times New Roman"/>
+          <w:sz w:val="28"/>
+        </w:rPr>
+        <w:tab/>
+      </w:r>
+      <w:r>
+        <w:rPr>
+          <w:rFonts w:ascii="Times New Roman" w:hAnsi="Times New Roman" w:cs="Times New Roman"/>
+          <w:sz w:val="28"/>
+        </w:rPr>
+        <w:t>При запросе от пользователя программы ввести</w:t>
+      </w:r>
+      <w:r>
+        <w:rPr>
+          <w:rFonts w:ascii="Times New Roman" w:hAnsi="Times New Roman" w:cs="Times New Roman"/>
+          <w:sz w:val="28"/>
+        </w:rPr>
+        <w:t xml:space="preserve"> команду для согласия или отказа ручного введения названия файлов приложения может возникнуть предупреждение о некорректном вводе команды (Рис. </w:t>
+      </w:r>
+      <w:r>
+        <w:rPr>
+          <w:rFonts w:ascii="Times New Roman" w:hAnsi="Times New Roman" w:cs="Times New Roman"/>
+          <w:sz w:val="28"/>
+        </w:rPr>
+        <w:t>4</w:t>
+      </w:r>
+      <w:r>
+        <w:rPr>
+          <w:rFonts w:ascii="Times New Roman" w:hAnsi="Times New Roman" w:cs="Times New Roman"/>
+          <w:sz w:val="28"/>
+        </w:rPr>
+        <w:t>).</w:t>
+      </w:r>
+    </w:p>
+    <w:p>
+      <w:pPr>
+        <w:rPr>
+          <w:rFonts w:ascii="Times New Roman" w:hAnsi="Times New Roman" w:cs="Times New Roman"/>
+          <w:sz w:val="28"/>
+        </w:rPr>
+      </w:pPr>
+      <w:r>
+        <w:rPr>
+          <w:rFonts w:ascii="Times New Roman" w:hAnsi="Times New Roman" w:cs="Times New Roman"/>
+          <w:sz w:val="28"/>
+        </w:rPr>
+        <w:tab/>
+      </w:r>
+      <w:r>
+        <w:rPr>
+          <w:rFonts w:ascii="Times New Roman" w:hAnsi="Times New Roman" w:cs="Times New Roman"/>
+          <w:sz w:val="28"/>
+        </w:rPr>
+        <w:t>Сообщение сигнализирует о том, что нужно повторить попытку ввода команды (</w:t>
+      </w:r>
+      <w:r>
+        <w:rPr>
+          <w:rFonts w:ascii="Times New Roman" w:hAnsi="Times New Roman" w:cs="Times New Roman"/>
+          <w:sz w:val="28"/>
+        </w:rPr>
+        <w:t xml:space="preserve">при повторном вводе </w:t>
+      </w:r>
+      <w:r>
+        <w:rPr>
+          <w:rFonts w:ascii="Times New Roman" w:hAnsi="Times New Roman" w:cs="Times New Roman"/>
+          <w:sz w:val="28"/>
+        </w:rPr>
+        <w:t xml:space="preserve">команды </w:t>
+      </w:r>
+      <w:r>
+        <w:rPr>
+          <w:rFonts w:ascii="Times New Roman" w:hAnsi="Times New Roman" w:cs="Times New Roman"/>
+          <w:sz w:val="28"/>
+        </w:rPr>
+        <w:t>необходимо убедится, что не нажата клавиша CapsLock и включена необходимая раскладка клавиатуры).</w:t>
+      </w:r>
+    </w:p>
+    <w:p>
+      <w:pPr>
+        <w:keepNext/>
+        <w:rPr>
+          <w:rFonts w:ascii="Times New Roman" w:hAnsi="Times New Roman" w:cs="Times New Roman"/>
+        </w:rPr>
+      </w:pPr>
+      <w:r>
+        <w:rPr>
+          <w:noProof/>
+          <w:lang w:eastAsia="ru-RU"/>
+        </w:rPr>
+        <w:lastRenderedPageBreak/>
+        <w:drawing>
+          <wp:inline distT="0" distB="0" distL="0" distR="0" wp14:anchorId="4AAB4CF9" wp14:editId="28B4D49C">
+            <wp:extent cx="5772150" cy="4953000"/>
+            <wp:effectExtent l="0" t="0" r="0" b="0"/>
+            <wp:docPr id="4" name="Рисунок 4"/>
+            <wp:cNvGraphicFramePr>
+              <a:graphicFrameLocks xmlns:a="http://schemas.openxmlformats.org/drawingml/2006/main" noChangeAspect="1"/>
+            </wp:cNvGraphicFramePr>
+            <a:graphic xmlns:a="http://schemas.openxmlformats.org/drawingml/2006/main">
+              <a:graphicData uri="http://schemas.openxmlformats.org/drawingml/2006/picture">
+                <pic:pic xmlns:pic="http://schemas.openxmlformats.org/drawingml/2006/picture">
+                  <pic:nvPicPr>
+                    <pic:cNvPr id="1" name=""/>
+                    <pic:cNvPicPr/>
+                  </pic:nvPicPr>
+                  <pic:blipFill>
+                    <a:blip r:embed="rId9"/>
+                    <a:stretch>
+                      <a:fillRect/>
+                    </a:stretch>
+                  </pic:blipFill>
+                  <pic:spPr>
+                    <a:xfrm>
+                      <a:off x="0" y="0"/>
+                      <a:ext cx="5772150" cy="4953000"/>
+                    </a:xfrm>
+                    <a:prstGeom prst="rect">
+                      <a:avLst/>
+                    </a:prstGeom>
+                  </pic:spPr>
+                </pic:pic>
+              </a:graphicData>
+            </a:graphic>
+          </wp:inline>
+        </w:drawing>
+      </w:r>
+    </w:p>
+    <w:p>
+      <w:pPr>
+        <w:pStyle w:val="a4"/>
+        <w:jc w:val="center"/>
+        <w:rPr>
+          <w:rFonts w:ascii="Times New Roman" w:hAnsi="Times New Roman" w:cs="Times New Roman"/>
           <w:sz w:val="40"/>
         </w:rPr>
       </w:pPr>
       <w:r>
         <w:rPr>
+          <w:rFonts w:ascii="Times New Roman" w:hAnsi="Times New Roman" w:cs="Times New Roman"/>
           <w:sz w:val="24"/>
         </w:rPr>
         <w:t xml:space="preserve">Рисунок </w:t>
       </w:r>
       <w:r>
         <w:rPr>
+          <w:rFonts w:ascii="Times New Roman" w:hAnsi="Times New Roman" w:cs="Times New Roman"/>
           <w:sz w:val="24"/>
         </w:rPr>
-        <w:fldChar w:fldCharType="begin"/>
-      </w:r>
-      <w:r>
-        <w:rPr>
-          <w:sz w:val="24"/>
-        </w:rPr>
-        <w:instrText xml:space="preserve"> SEQ Рисунок \* ARABIC </w:instrText>
-      </w:r>
-      <w:r>
-        <w:rPr>
-          <w:sz w:val="24"/>
-        </w:rPr>
-        <w:fldChar w:fldCharType="separate"/>
-      </w:r>
-      <w:r>
-        <w:rPr>
-          <w:noProof/>
-          <w:sz w:val="24"/>
-        </w:rPr>
-        <w:t>3</w:t>
-      </w:r>
-      <w:r>
-        <w:rPr>
-          <w:sz w:val="24"/>
-        </w:rPr>
-        <w:fldChar w:fldCharType="end"/>
-      </w:r>
-      <w:r>
-        <w:rPr>
+        <w:t>4</w:t>
+      </w:r>
+      <w:r>
+        <w:rPr>
+          <w:rFonts w:ascii="Times New Roman" w:hAnsi="Times New Roman" w:cs="Times New Roman"/>
           <w:sz w:val="24"/>
         </w:rPr>
         <w:t>. Сообщение о некорректном вводе команды</w:t>
@@ -4958,46 +4840,46 @@
       </w:pPr>
     </w:lvl>
   </w:abstractNum>
-  <w:num w:numId="1" w16cid:durableId="793519791">
+  <w:num w:numId="1" w16cid:durableId="155148350">
     <w:abstractNumId w:val="4"/>
   </w:num>
-  <w:num w:numId="2" w16cid:durableId="217595649">
+  <w:num w:numId="2" w16cid:durableId="1123772274">
     <w:abstractNumId w:val="5"/>
   </w:num>
-  <w:num w:numId="3" w16cid:durableId="1455826228">
+  <w:num w:numId="3" w16cid:durableId="938951356">
     <w:abstractNumId w:val="13"/>
   </w:num>
-  <w:num w:numId="4" w16cid:durableId="1880556156">
+  <w:num w:numId="4" w16cid:durableId="609943746">
     <w:abstractNumId w:val="6"/>
   </w:num>
-  <w:num w:numId="5" w16cid:durableId="1652325332">
+  <w:num w:numId="5" w16cid:durableId="485635998">
     <w:abstractNumId w:val="2"/>
   </w:num>
-  <w:num w:numId="6" w16cid:durableId="65615475">
+  <w:num w:numId="6" w16cid:durableId="2087876011">
     <w:abstractNumId w:val="7"/>
   </w:num>
-  <w:num w:numId="7" w16cid:durableId="1690640057">
+  <w:num w:numId="7" w16cid:durableId="705836918">
     <w:abstractNumId w:val="0"/>
   </w:num>
-  <w:num w:numId="8" w16cid:durableId="1963266056">
+  <w:num w:numId="8" w16cid:durableId="1639873710">
     <w:abstractNumId w:val="3"/>
   </w:num>
-  <w:num w:numId="9" w16cid:durableId="148136439">
+  <w:num w:numId="9" w16cid:durableId="501088724">
     <w:abstractNumId w:val="12"/>
   </w:num>
-  <w:num w:numId="10" w16cid:durableId="1280138197">
+  <w:num w:numId="10" w16cid:durableId="792746673">
     <w:abstractNumId w:val="1"/>
   </w:num>
-  <w:num w:numId="11" w16cid:durableId="1921937736">
+  <w:num w:numId="11" w16cid:durableId="738141171">
     <w:abstractNumId w:val="10"/>
   </w:num>
-  <w:num w:numId="12" w16cid:durableId="1955088592">
+  <w:num w:numId="12" w16cid:durableId="368917815">
     <w:abstractNumId w:val="11"/>
   </w:num>
-  <w:num w:numId="13" w16cid:durableId="516503472">
+  <w:num w:numId="13" w16cid:durableId="1006907308">
     <w:abstractNumId w:val="8"/>
   </w:num>
-  <w:num w:numId="14" w16cid:durableId="672025535">
+  <w:num w:numId="14" w16cid:durableId="1696148191">
     <w:abstractNumId w:val="9"/>
   </w:num>
 </w:numbering>
@@ -5814,7 +5696,7 @@
 </file>
 
 <file path=customXml/itemProps1.xml><?xml version="1.0" encoding="utf-8"?>
-<ds:datastoreItem xmlns:ds="http://schemas.openxmlformats.org/officeDocument/2006/customXml" ds:itemID="{4C1C1C00-555F-45BD-BF28-60F40BA5A631}">
+<ds:datastoreItem xmlns:ds="http://schemas.openxmlformats.org/officeDocument/2006/customXml" ds:itemID="{3C2608F8-F947-45B0-8890-5A78067CC02F}">
   <ds:schemaRefs>
     <ds:schemaRef ds:uri="http://schemas.openxmlformats.org/officeDocument/2006/bibliography"/>
   </ds:schemaRefs>

</xml_diff>